<commit_message>
Đánh giá lần 3.
</commit_message>
<xml_diff>
--- a/PA4/3. Evaluation/Danh gia tong quan lan 3.docx
+++ b/PA4/3. Evaluation/Danh gia tong quan lan 3.docx
@@ -1222,6 +1222,30 @@
         <w:pStyle w:val="ListParagraph"/>
         <w:numPr>
           <w:ilvl w:val="0"/>
+          <w:numId w:val="2"/>
+        </w:numPr>
+        <w:rPr>
+          <w:rFonts w:ascii="Times New Roman" w:hAnsi="Times New Roman" w:cs="Times New Roman"/>
+          <w:sz w:val="24"/>
+          <w:szCs w:val="24"/>
+          <w:lang w:val="en-US"/>
+        </w:rPr>
+      </w:pPr>
+      <w:r>
+        <w:rPr>
+          <w:rFonts w:ascii="Times New Roman" w:hAnsi="Times New Roman" w:cs="Times New Roman"/>
+          <w:sz w:val="24"/>
+          <w:szCs w:val="24"/>
+          <w:lang w:val="en-US"/>
+        </w:rPr>
+        <w:t>Sửa lại thanh định hướng (Breadcrumbs) cho đẹp hơn.</w:t>
+      </w:r>
+    </w:p>
+    <w:p>
+      <w:pPr>
+        <w:pStyle w:val="ListParagraph"/>
+        <w:numPr>
+          <w:ilvl w:val="0"/>
           <w:numId w:val="1"/>
         </w:numPr>
         <w:rPr>
@@ -1438,6 +1462,7 @@
           <w:szCs w:val="24"/>
           <w:lang w:val="en-US"/>
         </w:rPr>
+        <w:lastRenderedPageBreak/>
         <w:t>Button canh phải nếu nằm dưới textbox</w:t>
       </w:r>
     </w:p>
@@ -1462,7 +1487,6 @@
           <w:szCs w:val="24"/>
           <w:lang w:val="en-US"/>
         </w:rPr>
-        <w:lastRenderedPageBreak/>
         <w:t xml:space="preserve">Text canh </w:t>
       </w:r>
       <w:r>
@@ -3137,7 +3161,7 @@
 </file>
 
 <file path=customXml/itemProps1.xml><?xml version="1.0" encoding="utf-8"?>
-<ds:datastoreItem xmlns:ds="http://schemas.openxmlformats.org/officeDocument/2006/customXml" ds:itemID="{723E570D-6DB5-4FD1-BEB3-8906874C7D12}">
+<ds:datastoreItem xmlns:ds="http://schemas.openxmlformats.org/officeDocument/2006/customXml" ds:itemID="{9467D79B-8233-4BA5-AB2C-10D893EB337D}">
   <ds:schemaRefs>
     <ds:schemaRef ds:uri="http://schemas.openxmlformats.org/officeDocument/2006/bibliography"/>
   </ds:schemaRefs>

</xml_diff>

<commit_message>
xong deadline hôm nay, hehe
</commit_message>
<xml_diff>
--- a/PA4/3. Evaluation/Danh gia tong quan lan 3.docx
+++ b/PA4/3. Evaluation/Danh gia tong quan lan 3.docx
@@ -755,6 +755,28 @@
     <w:p>
       <w:pPr>
         <w:pStyle w:val="ListParagraph"/>
+        <w:rPr>
+          <w:rFonts w:ascii="Times New Roman" w:hAnsi="Times New Roman" w:cs="Times New Roman"/>
+          <w:color w:val="FFFF00"/>
+          <w:sz w:val="24"/>
+          <w:szCs w:val="24"/>
+          <w:lang w:val="en-US"/>
+        </w:rPr>
+      </w:pPr>
+      <w:r>
+        <w:rPr>
+          <w:rFonts w:ascii="Times New Roman" w:hAnsi="Times New Roman" w:cs="Times New Roman"/>
+          <w:color w:val="FFFF00"/>
+          <w:sz w:val="24"/>
+          <w:szCs w:val="24"/>
+          <w:lang w:val="en-US"/>
+        </w:rPr>
+        <w:t>[Xong]</w:t>
+      </w:r>
+    </w:p>
+    <w:p>
+      <w:pPr>
+        <w:pStyle w:val="ListParagraph"/>
         <w:numPr>
           <w:ilvl w:val="0"/>
           <w:numId w:val="1"/>
@@ -821,6 +843,28 @@
     <w:p>
       <w:pPr>
         <w:pStyle w:val="ListParagraph"/>
+        <w:rPr>
+          <w:rFonts w:ascii="Times New Roman" w:hAnsi="Times New Roman" w:cs="Times New Roman"/>
+          <w:color w:val="FFFF00"/>
+          <w:sz w:val="24"/>
+          <w:szCs w:val="24"/>
+          <w:lang w:val="en-US"/>
+        </w:rPr>
+      </w:pPr>
+      <w:r>
+        <w:rPr>
+          <w:rFonts w:ascii="Times New Roman" w:hAnsi="Times New Roman" w:cs="Times New Roman"/>
+          <w:color w:val="FFFF00"/>
+          <w:sz w:val="24"/>
+          <w:szCs w:val="24"/>
+          <w:lang w:val="en-US"/>
+        </w:rPr>
+        <w:t>[Xong]</w:t>
+      </w:r>
+    </w:p>
+    <w:p>
+      <w:pPr>
+        <w:pStyle w:val="ListParagraph"/>
         <w:numPr>
           <w:ilvl w:val="0"/>
           <w:numId w:val="2"/>
@@ -845,6 +889,28 @@
     <w:p>
       <w:pPr>
         <w:pStyle w:val="ListParagraph"/>
+        <w:rPr>
+          <w:rFonts w:ascii="Times New Roman" w:hAnsi="Times New Roman" w:cs="Times New Roman"/>
+          <w:color w:val="FFFF00"/>
+          <w:sz w:val="24"/>
+          <w:szCs w:val="24"/>
+          <w:lang w:val="en-US"/>
+        </w:rPr>
+      </w:pPr>
+      <w:r>
+        <w:rPr>
+          <w:rFonts w:ascii="Times New Roman" w:hAnsi="Times New Roman" w:cs="Times New Roman"/>
+          <w:color w:val="FFFF00"/>
+          <w:sz w:val="24"/>
+          <w:szCs w:val="24"/>
+          <w:lang w:val="en-US"/>
+        </w:rPr>
+        <w:t>[Xong]</w:t>
+      </w:r>
+    </w:p>
+    <w:p>
+      <w:pPr>
+        <w:pStyle w:val="ListParagraph"/>
         <w:numPr>
           <w:ilvl w:val="0"/>
           <w:numId w:val="1"/>
@@ -893,6 +959,28 @@
     <w:p>
       <w:pPr>
         <w:pStyle w:val="ListParagraph"/>
+        <w:rPr>
+          <w:rFonts w:ascii="Times New Roman" w:hAnsi="Times New Roman" w:cs="Times New Roman"/>
+          <w:color w:val="FFFF00"/>
+          <w:sz w:val="24"/>
+          <w:szCs w:val="24"/>
+          <w:lang w:val="en-US"/>
+        </w:rPr>
+      </w:pPr>
+      <w:r>
+        <w:rPr>
+          <w:rFonts w:ascii="Times New Roman" w:hAnsi="Times New Roman" w:cs="Times New Roman"/>
+          <w:color w:val="FFFF00"/>
+          <w:sz w:val="24"/>
+          <w:szCs w:val="24"/>
+          <w:lang w:val="en-US"/>
+        </w:rPr>
+        <w:t>[Xong]</w:t>
+      </w:r>
+    </w:p>
+    <w:p>
+      <w:pPr>
+        <w:pStyle w:val="ListParagraph"/>
         <w:numPr>
           <w:ilvl w:val="0"/>
           <w:numId w:val="2"/>
@@ -1608,6 +1696,7 @@
           <w:szCs w:val="24"/>
           <w:lang w:val="en-US"/>
         </w:rPr>
+        <w:lastRenderedPageBreak/>
         <w:t xml:space="preserve">Tham quan -&gt; Tầng 2 -&gt; Sảnh 4 -&gt; 2D -&gt; </w:t>
       </w:r>
       <w:r>
@@ -1726,7 +1815,6 @@
           <w:szCs w:val="24"/>
           <w:lang w:val="en-US"/>
         </w:rPr>
-        <w:lastRenderedPageBreak/>
         <w:t>Phần tham quan khi demo không demo hết tất cả các tầng nên chỉ cần làm một số trang cụ thể</w:t>
       </w:r>
       <w:r>

</xml_diff>

<commit_message>
Chỉnh sửa tổng thể giao diện.
</commit_message>
<xml_diff>
--- a/PA4/3. Evaluation/Danh gia tong quan lan 3.docx
+++ b/PA4/3. Evaluation/Danh gia tong quan lan 3.docx
@@ -91,7 +91,27 @@
           <w:szCs w:val="24"/>
           <w:lang w:val="en-US"/>
         </w:rPr>
-        <w:t>[đã sửa]</w:t>
+        <w:t>[</w:t>
+      </w:r>
+      <w:r>
+        <w:rPr>
+          <w:rFonts w:ascii="Times New Roman" w:hAnsi="Times New Roman" w:cs="Times New Roman"/>
+          <w:color w:val="0070C0"/>
+          <w:sz w:val="24"/>
+          <w:szCs w:val="24"/>
+          <w:lang w:val="en-US"/>
+        </w:rPr>
+        <w:t>Đã sửa</w:t>
+      </w:r>
+      <w:r>
+        <w:rPr>
+          <w:rFonts w:ascii="Times New Roman" w:hAnsi="Times New Roman" w:cs="Times New Roman"/>
+          <w:color w:val="0070C0"/>
+          <w:sz w:val="24"/>
+          <w:szCs w:val="24"/>
+          <w:lang w:val="en-US"/>
+        </w:rPr>
+        <w:t>]</w:t>
       </w:r>
       <w:r>
         <w:rPr>
@@ -144,7 +164,27 @@
           <w:szCs w:val="24"/>
           <w:lang w:val="en-US"/>
         </w:rPr>
-        <w:t>[đã sửa]</w:t>
+        <w:t>[</w:t>
+      </w:r>
+      <w:r>
+        <w:rPr>
+          <w:rFonts w:ascii="Times New Roman" w:hAnsi="Times New Roman" w:cs="Times New Roman"/>
+          <w:color w:val="0070C0"/>
+          <w:sz w:val="24"/>
+          <w:szCs w:val="24"/>
+          <w:lang w:val="en-US"/>
+        </w:rPr>
+        <w:t>Đã sửa</w:t>
+      </w:r>
+      <w:r>
+        <w:rPr>
+          <w:rFonts w:ascii="Times New Roman" w:hAnsi="Times New Roman" w:cs="Times New Roman"/>
+          <w:color w:val="0070C0"/>
+          <w:sz w:val="24"/>
+          <w:szCs w:val="24"/>
+          <w:lang w:val="en-US"/>
+        </w:rPr>
+        <w:t>]</w:t>
       </w:r>
       <w:r>
         <w:rPr>
@@ -180,27 +220,7 @@
           <w:szCs w:val="24"/>
           <w:lang w:val="en-US"/>
         </w:rPr>
-        <w:t xml:space="preserve">tên món </w:t>
-      </w:r>
-      <w:proofErr w:type="gramStart"/>
-      <w:r>
-        <w:rPr>
-          <w:rFonts w:ascii="Times New Roman" w:hAnsi="Times New Roman" w:cs="Times New Roman"/>
-          <w:sz w:val="24"/>
-          <w:szCs w:val="24"/>
-          <w:lang w:val="en-US"/>
-        </w:rPr>
-        <w:t>ăn</w:t>
-      </w:r>
-      <w:proofErr w:type="gramEnd"/>
-      <w:r>
-        <w:rPr>
-          <w:rFonts w:ascii="Times New Roman" w:hAnsi="Times New Roman" w:cs="Times New Roman"/>
-          <w:sz w:val="24"/>
-          <w:szCs w:val="24"/>
-          <w:lang w:val="en-US"/>
-        </w:rPr>
-        <w:t xml:space="preserve"> cần </w:t>
+        <w:t xml:space="preserve">tên món ăn cần </w:t>
       </w:r>
       <w:r>
         <w:rPr>
@@ -270,7 +290,27 @@
           <w:szCs w:val="24"/>
           <w:lang w:val="en-US"/>
         </w:rPr>
-        <w:t>[đã sửa]</w:t>
+        <w:t>[</w:t>
+      </w:r>
+      <w:r>
+        <w:rPr>
+          <w:rFonts w:ascii="Times New Roman" w:hAnsi="Times New Roman" w:cs="Times New Roman"/>
+          <w:color w:val="0070C0"/>
+          <w:sz w:val="24"/>
+          <w:szCs w:val="24"/>
+          <w:lang w:val="en-US"/>
+        </w:rPr>
+        <w:t>Đã sửa</w:t>
+      </w:r>
+      <w:r>
+        <w:rPr>
+          <w:rFonts w:ascii="Times New Roman" w:hAnsi="Times New Roman" w:cs="Times New Roman"/>
+          <w:color w:val="0070C0"/>
+          <w:sz w:val="24"/>
+          <w:szCs w:val="24"/>
+          <w:lang w:val="en-US"/>
+        </w:rPr>
+        <w:t>]</w:t>
       </w:r>
       <w:r>
         <w:rPr>
@@ -331,44 +371,53 @@
           <w:szCs w:val="24"/>
           <w:lang w:val="en-US"/>
         </w:rPr>
-        <w:t xml:space="preserve"> Chỉ cần thay đổi nội dung khung đăng nhập thành hiện ra tên, nút đăng xuất</w:t>
-      </w:r>
-      <w:proofErr w:type="gramStart"/>
-      <w:r>
-        <w:rPr>
-          <w:rFonts w:ascii="Times New Roman" w:hAnsi="Times New Roman" w:cs="Times New Roman"/>
-          <w:sz w:val="24"/>
-          <w:szCs w:val="24"/>
-          <w:lang w:val="en-US"/>
-        </w:rPr>
-        <w:t>,…</w:t>
-      </w:r>
-      <w:proofErr w:type="gramEnd"/>
-    </w:p>
-    <w:p>
-      <w:pPr>
-        <w:pStyle w:val="ListParagraph"/>
-        <w:numPr>
-          <w:ilvl w:val="0"/>
-          <w:numId w:val="2"/>
-        </w:numPr>
-        <w:rPr>
-          <w:rFonts w:ascii="Times New Roman" w:hAnsi="Times New Roman" w:cs="Times New Roman"/>
-          <w:color w:val="0070C0"/>
-          <w:sz w:val="24"/>
-          <w:szCs w:val="24"/>
-          <w:lang w:val="en-US"/>
-        </w:rPr>
-      </w:pPr>
-      <w:r>
-        <w:rPr>
-          <w:rFonts w:ascii="Times New Roman" w:hAnsi="Times New Roman" w:cs="Times New Roman"/>
-          <w:color w:val="0070C0"/>
-          <w:sz w:val="24"/>
-          <w:szCs w:val="24"/>
-          <w:lang w:val="en-US"/>
-        </w:rPr>
-        <w:t>[đã sửa]</w:t>
+        <w:t xml:space="preserve"> Chỉ cần thay đổi nội dung khung đăng nhập thành hiện ra tên, nút đăng xuất,…</w:t>
+      </w:r>
+    </w:p>
+    <w:p>
+      <w:pPr>
+        <w:pStyle w:val="ListParagraph"/>
+        <w:numPr>
+          <w:ilvl w:val="0"/>
+          <w:numId w:val="2"/>
+        </w:numPr>
+        <w:rPr>
+          <w:rFonts w:ascii="Times New Roman" w:hAnsi="Times New Roman" w:cs="Times New Roman"/>
+          <w:color w:val="0070C0"/>
+          <w:sz w:val="24"/>
+          <w:szCs w:val="24"/>
+          <w:lang w:val="en-US"/>
+        </w:rPr>
+      </w:pPr>
+      <w:r>
+        <w:rPr>
+          <w:rFonts w:ascii="Times New Roman" w:hAnsi="Times New Roman" w:cs="Times New Roman"/>
+          <w:color w:val="0070C0"/>
+          <w:sz w:val="24"/>
+          <w:szCs w:val="24"/>
+          <w:lang w:val="en-US"/>
+        </w:rPr>
+        <w:t>[</w:t>
+      </w:r>
+      <w:r>
+        <w:rPr>
+          <w:rFonts w:ascii="Times New Roman" w:hAnsi="Times New Roman" w:cs="Times New Roman"/>
+          <w:color w:val="0070C0"/>
+          <w:sz w:val="24"/>
+          <w:szCs w:val="24"/>
+          <w:lang w:val="en-US"/>
+        </w:rPr>
+        <w:t>Đã sửa</w:t>
+      </w:r>
+      <w:r>
+        <w:rPr>
+          <w:rFonts w:ascii="Times New Roman" w:hAnsi="Times New Roman" w:cs="Times New Roman"/>
+          <w:color w:val="0070C0"/>
+          <w:sz w:val="24"/>
+          <w:szCs w:val="24"/>
+          <w:lang w:val="en-US"/>
+        </w:rPr>
+        <w:t>]</w:t>
       </w:r>
       <w:r>
         <w:rPr>
@@ -412,7 +461,27 @@
           <w:szCs w:val="24"/>
           <w:lang w:val="en-US"/>
         </w:rPr>
-        <w:t>[đã sửa]</w:t>
+        <w:t>[</w:t>
+      </w:r>
+      <w:r>
+        <w:rPr>
+          <w:rFonts w:ascii="Times New Roman" w:hAnsi="Times New Roman" w:cs="Times New Roman"/>
+          <w:color w:val="0070C0"/>
+          <w:sz w:val="24"/>
+          <w:szCs w:val="24"/>
+          <w:lang w:val="en-US"/>
+        </w:rPr>
+        <w:t>Đã sửa</w:t>
+      </w:r>
+      <w:r>
+        <w:rPr>
+          <w:rFonts w:ascii="Times New Roman" w:hAnsi="Times New Roman" w:cs="Times New Roman"/>
+          <w:color w:val="0070C0"/>
+          <w:sz w:val="24"/>
+          <w:szCs w:val="24"/>
+          <w:lang w:val="en-US"/>
+        </w:rPr>
+        <w:t>]</w:t>
       </w:r>
       <w:r>
         <w:rPr>
@@ -634,7 +703,27 @@
           <w:szCs w:val="24"/>
           <w:lang w:val="en-US"/>
         </w:rPr>
-        <w:t>[đã sửa]</w:t>
+        <w:t>[</w:t>
+      </w:r>
+      <w:r>
+        <w:rPr>
+          <w:rFonts w:ascii="Times New Roman" w:hAnsi="Times New Roman" w:cs="Times New Roman"/>
+          <w:color w:val="0070C0"/>
+          <w:sz w:val="24"/>
+          <w:szCs w:val="24"/>
+          <w:lang w:val="en-US"/>
+        </w:rPr>
+        <w:t>Đã sửa</w:t>
+      </w:r>
+      <w:r>
+        <w:rPr>
+          <w:rFonts w:ascii="Times New Roman" w:hAnsi="Times New Roman" w:cs="Times New Roman"/>
+          <w:color w:val="0070C0"/>
+          <w:sz w:val="24"/>
+          <w:szCs w:val="24"/>
+          <w:lang w:val="en-US"/>
+        </w:rPr>
+        <w:t>]</w:t>
       </w:r>
       <w:r>
         <w:rPr>
@@ -700,36 +789,95 @@
       <w:r>
         <w:rPr>
           <w:rFonts w:ascii="Times New Roman" w:hAnsi="Times New Roman" w:cs="Times New Roman"/>
-          <w:sz w:val="24"/>
-          <w:szCs w:val="24"/>
-          <w:lang w:val="en-US"/>
-        </w:rPr>
-        <w:t>Sửa lại button “Đăng nhập” (nền xanh).</w:t>
-      </w:r>
-    </w:p>
-    <w:p>
-      <w:pPr>
-        <w:pStyle w:val="ListParagraph"/>
-        <w:numPr>
-          <w:ilvl w:val="0"/>
-          <w:numId w:val="2"/>
-        </w:numPr>
-        <w:rPr>
-          <w:rFonts w:ascii="Times New Roman" w:hAnsi="Times New Roman" w:cs="Times New Roman"/>
-          <w:sz w:val="24"/>
-          <w:szCs w:val="24"/>
-          <w:lang w:val="en-US"/>
-        </w:rPr>
-      </w:pPr>
-      <w:r>
-        <w:rPr>
-          <w:rFonts w:ascii="Times New Roman" w:hAnsi="Times New Roman" w:cs="Times New Roman"/>
-          <w:color w:val="0070C0"/>
-          <w:sz w:val="24"/>
-          <w:szCs w:val="24"/>
-          <w:lang w:val="en-US"/>
-        </w:rPr>
-        <w:t>[đã sửa]</w:t>
+          <w:color w:val="0070C0"/>
+          <w:sz w:val="24"/>
+          <w:szCs w:val="24"/>
+          <w:lang w:val="en-US"/>
+        </w:rPr>
+        <w:t>[</w:t>
+      </w:r>
+      <w:r>
+        <w:rPr>
+          <w:rFonts w:ascii="Times New Roman" w:hAnsi="Times New Roman" w:cs="Times New Roman"/>
+          <w:color w:val="0070C0"/>
+          <w:sz w:val="24"/>
+          <w:szCs w:val="24"/>
+          <w:lang w:val="en-US"/>
+        </w:rPr>
+        <w:t>Đã sửa</w:t>
+      </w:r>
+      <w:r>
+        <w:rPr>
+          <w:rFonts w:ascii="Times New Roman" w:hAnsi="Times New Roman" w:cs="Times New Roman"/>
+          <w:color w:val="0070C0"/>
+          <w:sz w:val="24"/>
+          <w:szCs w:val="24"/>
+          <w:lang w:val="en-US"/>
+        </w:rPr>
+        <w:t>]</w:t>
+      </w:r>
+      <w:r>
+        <w:rPr>
+          <w:rFonts w:ascii="Times New Roman" w:hAnsi="Times New Roman" w:cs="Times New Roman"/>
+          <w:sz w:val="24"/>
+          <w:szCs w:val="24"/>
+          <w:lang w:val="en-US"/>
+        </w:rPr>
+        <w:t>Sửa lại button “Đăng nhậ</w:t>
+      </w:r>
+      <w:r>
+        <w:rPr>
+          <w:rFonts w:ascii="Times New Roman" w:hAnsi="Times New Roman" w:cs="Times New Roman"/>
+          <w:sz w:val="24"/>
+          <w:szCs w:val="24"/>
+          <w:lang w:val="en-US"/>
+        </w:rPr>
+        <w:t>p”.</w:t>
+      </w:r>
+    </w:p>
+    <w:p>
+      <w:pPr>
+        <w:pStyle w:val="ListParagraph"/>
+        <w:numPr>
+          <w:ilvl w:val="0"/>
+          <w:numId w:val="2"/>
+        </w:numPr>
+        <w:rPr>
+          <w:rFonts w:ascii="Times New Roman" w:hAnsi="Times New Roman" w:cs="Times New Roman"/>
+          <w:sz w:val="24"/>
+          <w:szCs w:val="24"/>
+          <w:lang w:val="en-US"/>
+        </w:rPr>
+      </w:pPr>
+      <w:r>
+        <w:rPr>
+          <w:rFonts w:ascii="Times New Roman" w:hAnsi="Times New Roman" w:cs="Times New Roman"/>
+          <w:color w:val="0070C0"/>
+          <w:sz w:val="24"/>
+          <w:szCs w:val="24"/>
+          <w:lang w:val="en-US"/>
+        </w:rPr>
+        <w:t>[</w:t>
+      </w:r>
+      <w:r>
+        <w:rPr>
+          <w:rFonts w:ascii="Times New Roman" w:hAnsi="Times New Roman" w:cs="Times New Roman"/>
+          <w:color w:val="0070C0"/>
+          <w:sz w:val="24"/>
+          <w:szCs w:val="24"/>
+          <w:lang w:val="en-US"/>
+        </w:rPr>
+        <w:t>Đã sửa</w:t>
+      </w:r>
+      <w:r>
+        <w:rPr>
+          <w:rFonts w:ascii="Times New Roman" w:hAnsi="Times New Roman" w:cs="Times New Roman"/>
+          <w:color w:val="0070C0"/>
+          <w:sz w:val="24"/>
+          <w:szCs w:val="24"/>
+          <w:lang w:val="en-US"/>
+        </w:rPr>
+        <w:t>]</w:t>
       </w:r>
       <w:r>
         <w:rPr>
@@ -783,7 +931,27 @@
           <w:szCs w:val="24"/>
           <w:lang w:val="en-US"/>
         </w:rPr>
-        <w:t>[đã sửa]</w:t>
+        <w:t>[</w:t>
+      </w:r>
+      <w:r>
+        <w:rPr>
+          <w:rFonts w:ascii="Times New Roman" w:hAnsi="Times New Roman" w:cs="Times New Roman"/>
+          <w:color w:val="0070C0"/>
+          <w:sz w:val="24"/>
+          <w:szCs w:val="24"/>
+          <w:lang w:val="en-US"/>
+        </w:rPr>
+        <w:t>Đã sửa</w:t>
+      </w:r>
+      <w:r>
+        <w:rPr>
+          <w:rFonts w:ascii="Times New Roman" w:hAnsi="Times New Roman" w:cs="Times New Roman"/>
+          <w:color w:val="0070C0"/>
+          <w:sz w:val="24"/>
+          <w:szCs w:val="24"/>
+          <w:lang w:val="en-US"/>
+        </w:rPr>
+        <w:t>]</w:t>
       </w:r>
       <w:r>
         <w:rPr>
@@ -846,6 +1014,36 @@
       <w:r>
         <w:rPr>
           <w:rFonts w:ascii="Times New Roman" w:hAnsi="Times New Roman" w:cs="Times New Roman"/>
+          <w:color w:val="0070C0"/>
+          <w:sz w:val="24"/>
+          <w:szCs w:val="24"/>
+          <w:lang w:val="en-US"/>
+        </w:rPr>
+        <w:t>[</w:t>
+      </w:r>
+      <w:r>
+        <w:rPr>
+          <w:rFonts w:ascii="Times New Roman" w:hAnsi="Times New Roman" w:cs="Times New Roman"/>
+          <w:color w:val="0070C0"/>
+          <w:sz w:val="24"/>
+          <w:szCs w:val="24"/>
+          <w:lang w:val="en-US"/>
+        </w:rPr>
+        <w:t>Đã sửa</w:t>
+      </w:r>
+      <w:r>
+        <w:rPr>
+          <w:rFonts w:ascii="Times New Roman" w:hAnsi="Times New Roman" w:cs="Times New Roman"/>
+          <w:color w:val="0070C0"/>
+          <w:sz w:val="24"/>
+          <w:szCs w:val="24"/>
+          <w:lang w:val="en-US"/>
+        </w:rPr>
+        <w:t>]</w:t>
+      </w:r>
+      <w:r>
+        <w:rPr>
+          <w:rFonts w:ascii="Times New Roman" w:hAnsi="Times New Roman" w:cs="Times New Roman"/>
           <w:sz w:val="24"/>
           <w:szCs w:val="24"/>
           <w:lang w:val="en-US"/>
@@ -856,28 +1054,6 @@
     <w:p>
       <w:pPr>
         <w:pStyle w:val="ListParagraph"/>
-        <w:rPr>
-          <w:rFonts w:ascii="Times New Roman" w:hAnsi="Times New Roman" w:cs="Times New Roman"/>
-          <w:color w:val="FFFF00"/>
-          <w:sz w:val="24"/>
-          <w:szCs w:val="24"/>
-          <w:lang w:val="en-US"/>
-        </w:rPr>
-      </w:pPr>
-      <w:r>
-        <w:rPr>
-          <w:rFonts w:ascii="Times New Roman" w:hAnsi="Times New Roman" w:cs="Times New Roman"/>
-          <w:color w:val="FFFF00"/>
-          <w:sz w:val="24"/>
-          <w:szCs w:val="24"/>
-          <w:lang w:val="en-US"/>
-        </w:rPr>
-        <w:t>[Xong]</w:t>
-      </w:r>
-    </w:p>
-    <w:p>
-      <w:pPr>
-        <w:pStyle w:val="ListParagraph"/>
         <w:numPr>
           <w:ilvl w:val="0"/>
           <w:numId w:val="1"/>
@@ -934,6 +1110,36 @@
       <w:r>
         <w:rPr>
           <w:rFonts w:ascii="Times New Roman" w:hAnsi="Times New Roman" w:cs="Times New Roman"/>
+          <w:color w:val="0070C0"/>
+          <w:sz w:val="24"/>
+          <w:szCs w:val="24"/>
+          <w:lang w:val="en-US"/>
+        </w:rPr>
+        <w:t>[</w:t>
+      </w:r>
+      <w:r>
+        <w:rPr>
+          <w:rFonts w:ascii="Times New Roman" w:hAnsi="Times New Roman" w:cs="Times New Roman"/>
+          <w:color w:val="0070C0"/>
+          <w:sz w:val="24"/>
+          <w:szCs w:val="24"/>
+          <w:lang w:val="en-US"/>
+        </w:rPr>
+        <w:t>Đã sửa</w:t>
+      </w:r>
+      <w:r>
+        <w:rPr>
+          <w:rFonts w:ascii="Times New Roman" w:hAnsi="Times New Roman" w:cs="Times New Roman"/>
+          <w:color w:val="0070C0"/>
+          <w:sz w:val="24"/>
+          <w:szCs w:val="24"/>
+          <w:lang w:val="en-US"/>
+        </w:rPr>
+        <w:t>]</w:t>
+      </w:r>
+      <w:r>
+        <w:rPr>
+          <w:rFonts w:ascii="Times New Roman" w:hAnsi="Times New Roman" w:cs="Times New Roman"/>
           <w:sz w:val="24"/>
           <w:szCs w:val="24"/>
           <w:lang w:val="en-US"/>
@@ -944,39 +1150,47 @@
     <w:p>
       <w:pPr>
         <w:pStyle w:val="ListParagraph"/>
-        <w:rPr>
-          <w:rFonts w:ascii="Times New Roman" w:hAnsi="Times New Roman" w:cs="Times New Roman"/>
-          <w:color w:val="FFFF00"/>
-          <w:sz w:val="24"/>
-          <w:szCs w:val="24"/>
-          <w:lang w:val="en-US"/>
-        </w:rPr>
-      </w:pPr>
-      <w:r>
-        <w:rPr>
-          <w:rFonts w:ascii="Times New Roman" w:hAnsi="Times New Roman" w:cs="Times New Roman"/>
-          <w:color w:val="FFFF00"/>
-          <w:sz w:val="24"/>
-          <w:szCs w:val="24"/>
-          <w:lang w:val="en-US"/>
-        </w:rPr>
-        <w:t>[Xong]</w:t>
-      </w:r>
-    </w:p>
-    <w:p>
-      <w:pPr>
-        <w:pStyle w:val="ListParagraph"/>
-        <w:numPr>
-          <w:ilvl w:val="0"/>
-          <w:numId w:val="2"/>
-        </w:numPr>
-        <w:rPr>
-          <w:rFonts w:ascii="Times New Roman" w:hAnsi="Times New Roman" w:cs="Times New Roman"/>
-          <w:sz w:val="24"/>
-          <w:szCs w:val="24"/>
-          <w:lang w:val="en-US"/>
-        </w:rPr>
-      </w:pPr>
+        <w:numPr>
+          <w:ilvl w:val="0"/>
+          <w:numId w:val="2"/>
+        </w:numPr>
+        <w:rPr>
+          <w:rFonts w:ascii="Times New Roman" w:hAnsi="Times New Roman" w:cs="Times New Roman"/>
+          <w:sz w:val="24"/>
+          <w:szCs w:val="24"/>
+          <w:lang w:val="en-US"/>
+        </w:rPr>
+      </w:pPr>
+      <w:r>
+        <w:rPr>
+          <w:rFonts w:ascii="Times New Roman" w:hAnsi="Times New Roman" w:cs="Times New Roman"/>
+          <w:color w:val="0070C0"/>
+          <w:sz w:val="24"/>
+          <w:szCs w:val="24"/>
+          <w:lang w:val="en-US"/>
+        </w:rPr>
+        <w:t>[</w:t>
+      </w:r>
+      <w:r>
+        <w:rPr>
+          <w:rFonts w:ascii="Times New Roman" w:hAnsi="Times New Roman" w:cs="Times New Roman"/>
+          <w:color w:val="0070C0"/>
+          <w:sz w:val="24"/>
+          <w:szCs w:val="24"/>
+          <w:lang w:val="en-US"/>
+        </w:rPr>
+        <w:t>Đã sửa</w:t>
+      </w:r>
+      <w:r>
+        <w:rPr>
+          <w:rFonts w:ascii="Times New Roman" w:hAnsi="Times New Roman" w:cs="Times New Roman"/>
+          <w:color w:val="0070C0"/>
+          <w:sz w:val="24"/>
+          <w:szCs w:val="24"/>
+          <w:lang w:val="en-US"/>
+        </w:rPr>
+        <w:t>]</w:t>
+      </w:r>
       <w:r>
         <w:rPr>
           <w:rFonts w:ascii="Times New Roman" w:hAnsi="Times New Roman" w:cs="Times New Roman"/>
@@ -990,28 +1204,6 @@
     <w:p>
       <w:pPr>
         <w:pStyle w:val="ListParagraph"/>
-        <w:rPr>
-          <w:rFonts w:ascii="Times New Roman" w:hAnsi="Times New Roman" w:cs="Times New Roman"/>
-          <w:color w:val="FFFF00"/>
-          <w:sz w:val="24"/>
-          <w:szCs w:val="24"/>
-          <w:lang w:val="en-US"/>
-        </w:rPr>
-      </w:pPr>
-      <w:r>
-        <w:rPr>
-          <w:rFonts w:ascii="Times New Roman" w:hAnsi="Times New Roman" w:cs="Times New Roman"/>
-          <w:color w:val="FFFF00"/>
-          <w:sz w:val="24"/>
-          <w:szCs w:val="24"/>
-          <w:lang w:val="en-US"/>
-        </w:rPr>
-        <w:t>[Xong]</w:t>
-      </w:r>
-    </w:p>
-    <w:p>
-      <w:pPr>
-        <w:pStyle w:val="ListParagraph"/>
         <w:numPr>
           <w:ilvl w:val="0"/>
           <w:numId w:val="1"/>
@@ -1050,6 +1242,36 @@
       <w:r>
         <w:rPr>
           <w:rFonts w:ascii="Times New Roman" w:hAnsi="Times New Roman" w:cs="Times New Roman"/>
+          <w:color w:val="0070C0"/>
+          <w:sz w:val="24"/>
+          <w:szCs w:val="24"/>
+          <w:lang w:val="en-US"/>
+        </w:rPr>
+        <w:t>[</w:t>
+      </w:r>
+      <w:r>
+        <w:rPr>
+          <w:rFonts w:ascii="Times New Roman" w:hAnsi="Times New Roman" w:cs="Times New Roman"/>
+          <w:color w:val="0070C0"/>
+          <w:sz w:val="24"/>
+          <w:szCs w:val="24"/>
+          <w:lang w:val="en-US"/>
+        </w:rPr>
+        <w:t>Đã sửa</w:t>
+      </w:r>
+      <w:r>
+        <w:rPr>
+          <w:rFonts w:ascii="Times New Roman" w:hAnsi="Times New Roman" w:cs="Times New Roman"/>
+          <w:color w:val="0070C0"/>
+          <w:sz w:val="24"/>
+          <w:szCs w:val="24"/>
+          <w:lang w:val="en-US"/>
+        </w:rPr>
+        <w:t>]</w:t>
+      </w:r>
+      <w:r>
+        <w:rPr>
+          <w:rFonts w:ascii="Times New Roman" w:hAnsi="Times New Roman" w:cs="Times New Roman"/>
           <w:sz w:val="24"/>
           <w:szCs w:val="24"/>
           <w:lang w:val="en-US"/>
@@ -1060,28 +1282,6 @@
     <w:p>
       <w:pPr>
         <w:pStyle w:val="ListParagraph"/>
-        <w:rPr>
-          <w:rFonts w:ascii="Times New Roman" w:hAnsi="Times New Roman" w:cs="Times New Roman"/>
-          <w:color w:val="FFFF00"/>
-          <w:sz w:val="24"/>
-          <w:szCs w:val="24"/>
-          <w:lang w:val="en-US"/>
-        </w:rPr>
-      </w:pPr>
-      <w:r>
-        <w:rPr>
-          <w:rFonts w:ascii="Times New Roman" w:hAnsi="Times New Roman" w:cs="Times New Roman"/>
-          <w:color w:val="FFFF00"/>
-          <w:sz w:val="24"/>
-          <w:szCs w:val="24"/>
-          <w:lang w:val="en-US"/>
-        </w:rPr>
-        <w:t>[Xong]</w:t>
-      </w:r>
-    </w:p>
-    <w:p>
-      <w:pPr>
-        <w:pStyle w:val="ListParagraph"/>
         <w:numPr>
           <w:ilvl w:val="0"/>
           <w:numId w:val="2"/>
@@ -1249,7 +1449,6 @@
         </w:rPr>
         <w:t>Đã sửa</w:t>
       </w:r>
-      <w:proofErr w:type="gramStart"/>
       <w:r>
         <w:rPr>
           <w:rFonts w:ascii="Times New Roman" w:hAnsi="Times New Roman" w:cs="Times New Roman"/>
@@ -1267,17 +1466,7 @@
           <w:szCs w:val="24"/>
           <w:lang w:val="en-US"/>
         </w:rPr>
-        <w:t>“</w:t>
-      </w:r>
-      <w:proofErr w:type="gramEnd"/>
-      <w:r>
-        <w:rPr>
-          <w:rFonts w:ascii="Times New Roman" w:hAnsi="Times New Roman" w:cs="Times New Roman"/>
-          <w:sz w:val="24"/>
-          <w:szCs w:val="24"/>
-          <w:lang w:val="en-US"/>
-        </w:rPr>
-        <w:t>Sửa” thành “Lưu”</w:t>
+        <w:t>“Sửa” thành “Lưu”</w:t>
       </w:r>
       <w:r>
         <w:rPr>
@@ -1486,6 +1675,36 @@
       <w:r>
         <w:rPr>
           <w:rFonts w:ascii="Times New Roman" w:hAnsi="Times New Roman" w:cs="Times New Roman"/>
+          <w:color w:val="0070C0"/>
+          <w:sz w:val="24"/>
+          <w:szCs w:val="24"/>
+          <w:lang w:val="en-US"/>
+        </w:rPr>
+        <w:t>[</w:t>
+      </w:r>
+      <w:r>
+        <w:rPr>
+          <w:rFonts w:ascii="Times New Roman" w:hAnsi="Times New Roman" w:cs="Times New Roman"/>
+          <w:color w:val="0070C0"/>
+          <w:sz w:val="24"/>
+          <w:szCs w:val="24"/>
+          <w:lang w:val="en-US"/>
+        </w:rPr>
+        <w:t>Đã sửa</w:t>
+      </w:r>
+      <w:r>
+        <w:rPr>
+          <w:rFonts w:ascii="Times New Roman" w:hAnsi="Times New Roman" w:cs="Times New Roman"/>
+          <w:color w:val="0070C0"/>
+          <w:sz w:val="24"/>
+          <w:szCs w:val="24"/>
+          <w:lang w:val="en-US"/>
+        </w:rPr>
+        <w:t>]</w:t>
+      </w:r>
+      <w:r>
+        <w:rPr>
+          <w:rFonts w:ascii="Times New Roman" w:hAnsi="Times New Roman" w:cs="Times New Roman"/>
           <w:sz w:val="24"/>
           <w:szCs w:val="24"/>
           <w:lang w:val="en-US"/>
@@ -1576,21 +1795,69 @@
         </w:rPr>
         <w:t>cho phép người dùng in ra phiếu đặt, ghi một số thông tin cần thiết về món và bàn đã đặt.</w:t>
       </w:r>
-    </w:p>
-    <w:p>
-      <w:pPr>
-        <w:pStyle w:val="ListParagraph"/>
-        <w:numPr>
-          <w:ilvl w:val="0"/>
-          <w:numId w:val="2"/>
-        </w:numPr>
-        <w:rPr>
-          <w:rFonts w:ascii="Times New Roman" w:hAnsi="Times New Roman" w:cs="Times New Roman"/>
-          <w:sz w:val="24"/>
-          <w:szCs w:val="24"/>
-          <w:lang w:val="en-US"/>
-        </w:rPr>
-      </w:pPr>
+      <w:r>
+        <w:rPr>
+          <w:rFonts w:ascii="Times New Roman" w:hAnsi="Times New Roman" w:cs="Times New Roman"/>
+          <w:sz w:val="24"/>
+          <w:szCs w:val="24"/>
+          <w:lang w:val="en-US"/>
+        </w:rPr>
+        <w:t xml:space="preserve"> Nên dùng modal thay vì thông báo bình thường củ</w:t>
+      </w:r>
+      <w:r>
+        <w:rPr>
+          <w:rFonts w:ascii="Times New Roman" w:hAnsi="Times New Roman" w:cs="Times New Roman"/>
+          <w:sz w:val="24"/>
+          <w:szCs w:val="24"/>
+          <w:lang w:val="en-US"/>
+        </w:rPr>
+        <w:t>a javascript (có thể tham khảo Bookclub).</w:t>
+      </w:r>
+    </w:p>
+    <w:p>
+      <w:pPr>
+        <w:pStyle w:val="ListParagraph"/>
+        <w:numPr>
+          <w:ilvl w:val="0"/>
+          <w:numId w:val="2"/>
+        </w:numPr>
+        <w:rPr>
+          <w:rFonts w:ascii="Times New Roman" w:hAnsi="Times New Roman" w:cs="Times New Roman"/>
+          <w:sz w:val="24"/>
+          <w:szCs w:val="24"/>
+          <w:lang w:val="en-US"/>
+        </w:rPr>
+      </w:pPr>
+      <w:r>
+        <w:rPr>
+          <w:rFonts w:ascii="Times New Roman" w:hAnsi="Times New Roman" w:cs="Times New Roman"/>
+          <w:color w:val="0070C0"/>
+          <w:sz w:val="24"/>
+          <w:szCs w:val="24"/>
+          <w:lang w:val="en-US"/>
+        </w:rPr>
+        <w:t>[</w:t>
+      </w:r>
+      <w:r>
+        <w:rPr>
+          <w:rFonts w:ascii="Times New Roman" w:hAnsi="Times New Roman" w:cs="Times New Roman"/>
+          <w:color w:val="0070C0"/>
+          <w:sz w:val="24"/>
+          <w:szCs w:val="24"/>
+          <w:lang w:val="en-US"/>
+        </w:rPr>
+        <w:t>Đã sửa</w:t>
+      </w:r>
+      <w:r>
+        <w:rPr>
+          <w:rFonts w:ascii="Times New Roman" w:hAnsi="Times New Roman" w:cs="Times New Roman"/>
+          <w:color w:val="0070C0"/>
+          <w:sz w:val="24"/>
+          <w:szCs w:val="24"/>
+          <w:lang w:val="en-US"/>
+        </w:rPr>
+        <w:t>]</w:t>
+      </w:r>
       <w:r>
         <w:rPr>
           <w:rFonts w:ascii="Times New Roman" w:hAnsi="Times New Roman" w:cs="Times New Roman"/>
@@ -1855,7 +2122,27 @@
           <w:szCs w:val="24"/>
           <w:lang w:val="en-US"/>
         </w:rPr>
-        <w:t>[đã sửa]</w:t>
+        <w:t>[</w:t>
+      </w:r>
+      <w:r>
+        <w:rPr>
+          <w:rFonts w:ascii="Times New Roman" w:hAnsi="Times New Roman" w:cs="Times New Roman"/>
+          <w:color w:val="0070C0"/>
+          <w:sz w:val="24"/>
+          <w:szCs w:val="24"/>
+          <w:lang w:val="en-US"/>
+        </w:rPr>
+        <w:t>Đã sửa</w:t>
+      </w:r>
+      <w:r>
+        <w:rPr>
+          <w:rFonts w:ascii="Times New Roman" w:hAnsi="Times New Roman" w:cs="Times New Roman"/>
+          <w:color w:val="0070C0"/>
+          <w:sz w:val="24"/>
+          <w:szCs w:val="24"/>
+          <w:lang w:val="en-US"/>
+        </w:rPr>
+        <w:t>]</w:t>
       </w:r>
       <w:r>
         <w:rPr>
@@ -2013,7 +2300,6 @@
         </w:rPr>
         <w:t>không được</w:t>
       </w:r>
-      <w:proofErr w:type="gramStart"/>
       <w:r>
         <w:rPr>
           <w:rFonts w:ascii="Times New Roman" w:hAnsi="Times New Roman" w:cs="Times New Roman"/>
@@ -2031,17 +2317,7 @@
           <w:szCs w:val="24"/>
           <w:lang w:val="en-US"/>
         </w:rPr>
-        <w:t>nhấn</w:t>
-      </w:r>
-      <w:proofErr w:type="gramEnd"/>
-      <w:r>
-        <w:rPr>
-          <w:rFonts w:ascii="Times New Roman" w:hAnsi="Times New Roman" w:cs="Times New Roman"/>
-          <w:sz w:val="24"/>
-          <w:szCs w:val="24"/>
-          <w:lang w:val="en-US"/>
-        </w:rPr>
-        <w:t xml:space="preserve"> phím mũi tên ở mô hình 3D.</w:t>
+        <w:t>nhấn phím mũi tên ở mô hình 3D.</w:t>
       </w:r>
     </w:p>
     <w:p>
@@ -2065,6 +2341,7 @@
           <w:szCs w:val="24"/>
           <w:lang w:val="en-US"/>
         </w:rPr>
+        <w:lastRenderedPageBreak/>
         <w:t>Phần chung</w:t>
       </w:r>
     </w:p>
@@ -2216,155 +2493,55 @@
           <w:szCs w:val="24"/>
           <w:lang w:val="en-US"/>
         </w:rPr>
-        <w:t>Query: “</w:t>
-      </w:r>
-      <w:proofErr w:type="gramStart"/>
-      <w:r>
-        <w:rPr>
-          <w:rFonts w:ascii="Times New Roman" w:hAnsi="Times New Roman" w:cs="Times New Roman"/>
-          <w:sz w:val="24"/>
-          <w:szCs w:val="24"/>
-          <w:lang w:val="en-US"/>
-        </w:rPr>
-        <w:t>?id</w:t>
-      </w:r>
-      <w:proofErr w:type="gramEnd"/>
-      <w:r>
-        <w:rPr>
-          <w:rFonts w:ascii="Times New Roman" w:hAnsi="Times New Roman" w:cs="Times New Roman"/>
-          <w:sz w:val="24"/>
-          <w:szCs w:val="24"/>
-          <w:lang w:val="en-US"/>
-        </w:rPr>
-        <w:t>=1” nếu dùng mã. Ví dụ: ChiTietMonAn.aspx?id=1</w:t>
-      </w:r>
-    </w:p>
-    <w:p>
-      <w:pPr>
-        <w:pStyle w:val="ListParagraph"/>
-        <w:numPr>
-          <w:ilvl w:val="0"/>
-          <w:numId w:val="2"/>
-        </w:numPr>
-        <w:rPr>
-          <w:rFonts w:ascii="Times New Roman" w:hAnsi="Times New Roman" w:cs="Times New Roman"/>
-          <w:sz w:val="24"/>
-          <w:szCs w:val="24"/>
-          <w:lang w:val="en-US"/>
-        </w:rPr>
-      </w:pPr>
-      <w:r>
-        <w:rPr>
-          <w:rFonts w:ascii="Times New Roman" w:hAnsi="Times New Roman" w:cs="Times New Roman"/>
-          <w:sz w:val="24"/>
-          <w:szCs w:val="24"/>
-          <w:lang w:val="en-US"/>
-        </w:rPr>
-        <w:t>Query: “</w:t>
-      </w:r>
-      <w:proofErr w:type="gramStart"/>
-      <w:r>
-        <w:rPr>
-          <w:rFonts w:ascii="Times New Roman" w:hAnsi="Times New Roman" w:cs="Times New Roman"/>
-          <w:sz w:val="24"/>
-          <w:szCs w:val="24"/>
-          <w:lang w:val="en-US"/>
-        </w:rPr>
-        <w:t>?q</w:t>
-      </w:r>
-      <w:proofErr w:type="gramEnd"/>
-      <w:r>
-        <w:rPr>
-          <w:rFonts w:ascii="Times New Roman" w:hAnsi="Times New Roman" w:cs="Times New Roman"/>
-          <w:sz w:val="24"/>
-          <w:szCs w:val="24"/>
-          <w:lang w:val="en-US"/>
-        </w:rPr>
-        <w:t>=canh” nếu muốn tìm kiếm theo từ khóa. Ví dụ: TimKiem.aspx</w:t>
-      </w:r>
-      <w:proofErr w:type="gramStart"/>
-      <w:r>
-        <w:rPr>
-          <w:rFonts w:ascii="Times New Roman" w:hAnsi="Times New Roman" w:cs="Times New Roman"/>
-          <w:sz w:val="24"/>
-          <w:szCs w:val="24"/>
-          <w:lang w:val="en-US"/>
-        </w:rPr>
-        <w:t>?q</w:t>
-      </w:r>
-      <w:proofErr w:type="gramEnd"/>
-      <w:r>
-        <w:rPr>
-          <w:rFonts w:ascii="Times New Roman" w:hAnsi="Times New Roman" w:cs="Times New Roman"/>
-          <w:sz w:val="24"/>
-          <w:szCs w:val="24"/>
-          <w:lang w:val="en-US"/>
-        </w:rPr>
-        <w:t>=canh.</w:t>
-      </w:r>
-    </w:p>
-    <w:p>
-      <w:pPr>
-        <w:pStyle w:val="ListParagraph"/>
-        <w:numPr>
-          <w:ilvl w:val="0"/>
-          <w:numId w:val="2"/>
-        </w:numPr>
-        <w:rPr>
-          <w:rFonts w:ascii="Times New Roman" w:hAnsi="Times New Roman" w:cs="Times New Roman"/>
-          <w:sz w:val="24"/>
-          <w:szCs w:val="24"/>
-          <w:lang w:val="en-US"/>
-        </w:rPr>
-      </w:pPr>
-      <w:r>
-        <w:rPr>
-          <w:rFonts w:ascii="Times New Roman" w:hAnsi="Times New Roman" w:cs="Times New Roman"/>
-          <w:sz w:val="24"/>
-          <w:szCs w:val="24"/>
-          <w:lang w:val="en-US"/>
-        </w:rPr>
-        <w:t>Query: “</w:t>
-      </w:r>
-      <w:proofErr w:type="gramStart"/>
-      <w:r>
-        <w:rPr>
-          <w:rFonts w:ascii="Times New Roman" w:hAnsi="Times New Roman" w:cs="Times New Roman"/>
-          <w:sz w:val="24"/>
-          <w:szCs w:val="24"/>
-          <w:lang w:val="en-US"/>
-        </w:rPr>
-        <w:t>?s</w:t>
-      </w:r>
-      <w:proofErr w:type="gramEnd"/>
-      <w:r>
-        <w:rPr>
-          <w:rFonts w:ascii="Times New Roman" w:hAnsi="Times New Roman" w:cs="Times New Roman"/>
-          <w:sz w:val="24"/>
-          <w:szCs w:val="24"/>
-          <w:lang w:val="en-US"/>
-        </w:rPr>
-        <w:t>=aname” nếu sắp xếp danh sách với tên tăng dần. Ví dụ: TimKiem.aspx</w:t>
-      </w:r>
-      <w:proofErr w:type="gramStart"/>
-      <w:r>
-        <w:rPr>
-          <w:rFonts w:ascii="Times New Roman" w:hAnsi="Times New Roman" w:cs="Times New Roman"/>
-          <w:sz w:val="24"/>
-          <w:szCs w:val="24"/>
-          <w:lang w:val="en-US"/>
-        </w:rPr>
-        <w:t>?q</w:t>
-      </w:r>
-      <w:proofErr w:type="gramEnd"/>
-      <w:r>
-        <w:rPr>
-          <w:rFonts w:ascii="Times New Roman" w:hAnsi="Times New Roman" w:cs="Times New Roman"/>
-          <w:sz w:val="24"/>
-          <w:szCs w:val="24"/>
-          <w:lang w:val="en-US"/>
-        </w:rPr>
-        <w:t>=canh&amp;s=aname.</w:t>
+        <w:t>Query: “?id=1” nếu dùng mã. Ví dụ: ChiTietMonAn.aspx?id=1</w:t>
+      </w:r>
+    </w:p>
+    <w:p>
+      <w:pPr>
+        <w:pStyle w:val="ListParagraph"/>
+        <w:numPr>
+          <w:ilvl w:val="0"/>
+          <w:numId w:val="2"/>
+        </w:numPr>
+        <w:rPr>
+          <w:rFonts w:ascii="Times New Roman" w:hAnsi="Times New Roman" w:cs="Times New Roman"/>
+          <w:sz w:val="24"/>
+          <w:szCs w:val="24"/>
+          <w:lang w:val="en-US"/>
+        </w:rPr>
+      </w:pPr>
+      <w:r>
+        <w:rPr>
+          <w:rFonts w:ascii="Times New Roman" w:hAnsi="Times New Roman" w:cs="Times New Roman"/>
+          <w:sz w:val="24"/>
+          <w:szCs w:val="24"/>
+          <w:lang w:val="en-US"/>
+        </w:rPr>
+        <w:t>Query: “?q=canh” nếu muốn tìm kiếm theo từ khóa. Ví dụ: TimKiem.aspx?q=canh.</w:t>
+      </w:r>
+    </w:p>
+    <w:p>
+      <w:pPr>
+        <w:pStyle w:val="ListParagraph"/>
+        <w:numPr>
+          <w:ilvl w:val="0"/>
+          <w:numId w:val="2"/>
+        </w:numPr>
+        <w:rPr>
+          <w:rFonts w:ascii="Times New Roman" w:hAnsi="Times New Roman" w:cs="Times New Roman"/>
+          <w:sz w:val="24"/>
+          <w:szCs w:val="24"/>
+          <w:lang w:val="en-US"/>
+        </w:rPr>
+      </w:pPr>
+      <w:r>
+        <w:rPr>
+          <w:rFonts w:ascii="Times New Roman" w:hAnsi="Times New Roman" w:cs="Times New Roman"/>
+          <w:sz w:val="24"/>
+          <w:szCs w:val="24"/>
+          <w:lang w:val="en-US"/>
+        </w:rPr>
+        <w:t>Query: “?s=aname” nếu sắp xếp danh sách với tên tăng dần. Ví dụ: TimKiem.aspx?q=canh&amp;s=aname.</w:t>
       </w:r>
     </w:p>
     <w:p>
@@ -2510,27 +2687,7 @@
           <w:szCs w:val="24"/>
           <w:lang w:val="en-US"/>
         </w:rPr>
-        <w:t xml:space="preserve">Sửa button đặt món lại thành chữ trắng, nền xanh dương, </w:t>
-      </w:r>
-      <w:proofErr w:type="gramStart"/>
-      <w:r>
-        <w:rPr>
-          <w:rFonts w:ascii="Times New Roman" w:hAnsi="Times New Roman" w:cs="Times New Roman"/>
-          <w:sz w:val="24"/>
-          <w:szCs w:val="24"/>
-          <w:lang w:val="en-US"/>
-        </w:rPr>
-        <w:t>bo</w:t>
-      </w:r>
-      <w:proofErr w:type="gramEnd"/>
-      <w:r>
-        <w:rPr>
-          <w:rFonts w:ascii="Times New Roman" w:hAnsi="Times New Roman" w:cs="Times New Roman"/>
-          <w:sz w:val="24"/>
-          <w:szCs w:val="24"/>
-          <w:lang w:val="en-US"/>
-        </w:rPr>
-        <w:t xml:space="preserve"> tròn góc. </w:t>
+        <w:t xml:space="preserve">Sửa button đặt món lại thành chữ trắng, nền xanh dương, bo tròn góc. </w:t>
       </w:r>
       <w:r>
         <w:rPr>
@@ -2587,25 +2744,14 @@
           <w:lang w:val="en-US"/>
         </w:rPr>
       </w:pPr>
-      <w:proofErr w:type="gramStart"/>
-      <w:r>
-        <w:rPr>
-          <w:rFonts w:ascii="Times New Roman" w:hAnsi="Times New Roman" w:cs="Times New Roman"/>
-          <w:sz w:val="24"/>
-          <w:szCs w:val="24"/>
-          <w:lang w:val="en-US"/>
-        </w:rPr>
-        <w:t>chữ</w:t>
-      </w:r>
-      <w:proofErr w:type="gramEnd"/>
-      <w:r>
-        <w:rPr>
-          <w:rFonts w:ascii="Times New Roman" w:hAnsi="Times New Roman" w:cs="Times New Roman"/>
-          <w:sz w:val="24"/>
-          <w:szCs w:val="24"/>
-          <w:lang w:val="en-US"/>
-        </w:rPr>
-        <w:t xml:space="preserve"> trắng, nền xanh</w:t>
+      <w:r>
+        <w:rPr>
+          <w:rFonts w:ascii="Times New Roman" w:hAnsi="Times New Roman" w:cs="Times New Roman"/>
+          <w:sz w:val="24"/>
+          <w:szCs w:val="24"/>
+          <w:lang w:val="en-US"/>
+        </w:rPr>
+        <w:t>chữ trắng, nền xanh</w:t>
       </w:r>
       <w:r>
         <w:rPr>
@@ -2670,25 +2816,14 @@
           <w:lang w:val="en-US"/>
         </w:rPr>
       </w:pPr>
-      <w:proofErr w:type="gramStart"/>
-      <w:r>
-        <w:rPr>
-          <w:rFonts w:ascii="Times New Roman" w:hAnsi="Times New Roman" w:cs="Times New Roman"/>
-          <w:sz w:val="24"/>
-          <w:szCs w:val="24"/>
-          <w:lang w:val="en-US"/>
-        </w:rPr>
-        <w:t>chữ</w:t>
-      </w:r>
-      <w:proofErr w:type="gramEnd"/>
-      <w:r>
-        <w:rPr>
-          <w:rFonts w:ascii="Times New Roman" w:hAnsi="Times New Roman" w:cs="Times New Roman"/>
-          <w:sz w:val="24"/>
-          <w:szCs w:val="24"/>
-          <w:lang w:val="en-US"/>
-        </w:rPr>
-        <w:t xml:space="preserve"> trắng, nền xanh dương, bo tròn góc. </w:t>
+      <w:r>
+        <w:rPr>
+          <w:rFonts w:ascii="Times New Roman" w:hAnsi="Times New Roman" w:cs="Times New Roman"/>
+          <w:sz w:val="24"/>
+          <w:szCs w:val="24"/>
+          <w:lang w:val="en-US"/>
+        </w:rPr>
+        <w:t xml:space="preserve">chữ trắng, nền xanh dương, bo tròn góc. </w:t>
       </w:r>
       <w:r>
         <w:rPr>
@@ -2712,25 +2847,14 @@
           <w:lang w:val="en-US"/>
         </w:rPr>
       </w:pPr>
-      <w:proofErr w:type="gramStart"/>
-      <w:r>
-        <w:rPr>
-          <w:rFonts w:ascii="Times New Roman" w:hAnsi="Times New Roman" w:cs="Times New Roman"/>
-          <w:sz w:val="24"/>
-          <w:szCs w:val="24"/>
-          <w:lang w:val="en-US"/>
-        </w:rPr>
-        <w:t>chữ</w:t>
-      </w:r>
-      <w:proofErr w:type="gramEnd"/>
-      <w:r>
-        <w:rPr>
-          <w:rFonts w:ascii="Times New Roman" w:hAnsi="Times New Roman" w:cs="Times New Roman"/>
-          <w:sz w:val="24"/>
-          <w:szCs w:val="24"/>
-          <w:lang w:val="en-US"/>
-        </w:rPr>
-        <w:t xml:space="preserve"> </w:t>
+      <w:r>
+        <w:rPr>
+          <w:rFonts w:ascii="Times New Roman" w:hAnsi="Times New Roman" w:cs="Times New Roman"/>
+          <w:sz w:val="24"/>
+          <w:szCs w:val="24"/>
+          <w:lang w:val="en-US"/>
+        </w:rPr>
+        <w:t xml:space="preserve">chữ </w:t>
       </w:r>
       <w:r>
         <w:rPr>
@@ -2828,27 +2952,7 @@
           <w:szCs w:val="24"/>
           <w:lang w:val="en-US"/>
         </w:rPr>
-        <w:t xml:space="preserve">Tất cả các chữ có dạng “Aa </w:t>
-      </w:r>
-      <w:proofErr w:type="gramStart"/>
-      <w:r>
-        <w:rPr>
-          <w:rFonts w:ascii="Times New Roman" w:hAnsi="Times New Roman" w:cs="Times New Roman"/>
-          <w:sz w:val="24"/>
-          <w:szCs w:val="24"/>
-          <w:lang w:val="en-US"/>
-        </w:rPr>
-        <w:t>Bc</w:t>
-      </w:r>
-      <w:proofErr w:type="gramEnd"/>
-      <w:r>
-        <w:rPr>
-          <w:rFonts w:ascii="Times New Roman" w:hAnsi="Times New Roman" w:cs="Times New Roman"/>
-          <w:sz w:val="24"/>
-          <w:szCs w:val="24"/>
-          <w:lang w:val="en-US"/>
-        </w:rPr>
-        <w:t xml:space="preserve"> Cc” sửa lại thành “Aa bb cc”.</w:t>
+        <w:t>Tất cả các chữ có dạng “Aa Bc Cc” sửa lại thành “Aa bb cc”.</w:t>
       </w:r>
     </w:p>
     <w:p>
@@ -2979,25 +3083,14 @@
         </w:rPr>
         <w:t xml:space="preserve">cần </w:t>
       </w:r>
-      <w:proofErr w:type="gramStart"/>
-      <w:r>
-        <w:rPr>
-          <w:rFonts w:ascii="Times New Roman" w:hAnsi="Times New Roman" w:cs="Times New Roman"/>
-          <w:sz w:val="24"/>
-          <w:szCs w:val="24"/>
-          <w:lang w:val="en-US"/>
-        </w:rPr>
-        <w:t>bo</w:t>
-      </w:r>
-      <w:proofErr w:type="gramEnd"/>
-      <w:r>
-        <w:rPr>
-          <w:rFonts w:ascii="Times New Roman" w:hAnsi="Times New Roman" w:cs="Times New Roman"/>
-          <w:sz w:val="24"/>
-          <w:szCs w:val="24"/>
-          <w:lang w:val="en-US"/>
-        </w:rPr>
-        <w:t xml:space="preserve"> tròn góc.</w:t>
+      <w:r>
+        <w:rPr>
+          <w:rFonts w:ascii="Times New Roman" w:hAnsi="Times New Roman" w:cs="Times New Roman"/>
+          <w:sz w:val="24"/>
+          <w:szCs w:val="24"/>
+          <w:lang w:val="en-US"/>
+        </w:rPr>
+        <w:t>bo tròn góc.</w:t>
       </w:r>
       <w:r>
         <w:rPr>
@@ -4036,7 +4129,7 @@
 </file>
 
 <file path=customXml/itemProps1.xml><?xml version="1.0" encoding="utf-8"?>
-<ds:datastoreItem xmlns:ds="http://schemas.openxmlformats.org/officeDocument/2006/customXml" ds:itemID="{616ACB84-E0E9-416B-AEB9-490986441564}">
+<ds:datastoreItem xmlns:ds="http://schemas.openxmlformats.org/officeDocument/2006/customXml" ds:itemID="{6648164B-22CF-4B78-917A-311E94BC45A5}">
   <ds:schemaRefs>
     <ds:schemaRef ds:uri="http://schemas.openxmlformats.org/officeDocument/2006/bibliography"/>
   </ds:schemaRefs>
@@ -4044,7 +4137,7 @@
 </file>
 
 <file path=customXml/itemProps2.xml><?xml version="1.0" encoding="utf-8"?>
-<ds:datastoreItem xmlns:ds="http://schemas.openxmlformats.org/officeDocument/2006/customXml" ds:itemID="{A385D279-1903-47B1-95C5-2647ECEB6C4A}">
+<ds:datastoreItem xmlns:ds="http://schemas.openxmlformats.org/officeDocument/2006/customXml" ds:itemID="{B91DB556-8264-445C-84BE-333F5ECC496F}">
   <ds:schemaRefs>
     <ds:schemaRef ds:uri="http://schemas.openxmlformats.org/officeDocument/2006/bibliography"/>
   </ds:schemaRefs>

</xml_diff>

<commit_message>
- Xử lý phần đăng nhập ở góc phải màn hình. - Xử lý phần hiện thông báo ở 2 trang chi tiết (nút đặt món) và đăng ký (nút đăng nhập). - Sửa lỗi giao diện ở trang chi tiết.
</commit_message>
<xml_diff>
--- a/PA4/3. Evaluation/Danh gia tong quan lan 3.docx
+++ b/PA4/3. Evaluation/Danh gia tong quan lan 3.docx
@@ -220,27 +220,7 @@
           <w:szCs w:val="24"/>
           <w:lang w:val="en-US"/>
         </w:rPr>
-        <w:t xml:space="preserve">tên món </w:t>
-      </w:r>
-      <w:proofErr w:type="gramStart"/>
-      <w:r>
-        <w:rPr>
-          <w:rFonts w:ascii="Times New Roman" w:hAnsi="Times New Roman" w:cs="Times New Roman"/>
-          <w:sz w:val="24"/>
-          <w:szCs w:val="24"/>
-          <w:lang w:val="en-US"/>
-        </w:rPr>
-        <w:t>ăn</w:t>
-      </w:r>
-      <w:proofErr w:type="gramEnd"/>
-      <w:r>
-        <w:rPr>
-          <w:rFonts w:ascii="Times New Roman" w:hAnsi="Times New Roman" w:cs="Times New Roman"/>
-          <w:sz w:val="24"/>
-          <w:szCs w:val="24"/>
-          <w:lang w:val="en-US"/>
-        </w:rPr>
-        <w:t xml:space="preserve"> cần </w:t>
+        <w:t xml:space="preserve">tên món ăn cần </w:t>
       </w:r>
       <w:r>
         <w:rPr>
@@ -378,6 +358,36 @@
       <w:r>
         <w:rPr>
           <w:rFonts w:ascii="Times New Roman" w:hAnsi="Times New Roman" w:cs="Times New Roman"/>
+          <w:color w:val="0070C0"/>
+          <w:sz w:val="24"/>
+          <w:szCs w:val="24"/>
+          <w:lang w:val="en-US"/>
+        </w:rPr>
+        <w:t>[</w:t>
+      </w:r>
+      <w:r>
+        <w:rPr>
+          <w:rFonts w:ascii="Times New Roman" w:hAnsi="Times New Roman" w:cs="Times New Roman"/>
+          <w:color w:val="0070C0"/>
+          <w:sz w:val="24"/>
+          <w:szCs w:val="24"/>
+          <w:lang w:val="en-US"/>
+        </w:rPr>
+        <w:t>Đã sửa</w:t>
+      </w:r>
+      <w:r>
+        <w:rPr>
+          <w:rFonts w:ascii="Times New Roman" w:hAnsi="Times New Roman" w:cs="Times New Roman"/>
+          <w:color w:val="0070C0"/>
+          <w:sz w:val="24"/>
+          <w:szCs w:val="24"/>
+          <w:lang w:val="en-US"/>
+        </w:rPr>
+        <w:t>]</w:t>
+      </w:r>
+      <w:r>
+        <w:rPr>
+          <w:rFonts w:ascii="Times New Roman" w:hAnsi="Times New Roman" w:cs="Times New Roman"/>
           <w:sz w:val="24"/>
           <w:szCs w:val="24"/>
           <w:lang w:val="en-US"/>
@@ -391,19 +401,8 @@
           <w:szCs w:val="24"/>
           <w:lang w:val="en-US"/>
         </w:rPr>
-        <w:t xml:space="preserve"> Chỉ cần thay đổi nội dung khung đăng nhập thành hiện ra tên, nút đăng xuất</w:t>
-      </w:r>
-      <w:proofErr w:type="gramStart"/>
-      <w:r>
-        <w:rPr>
-          <w:rFonts w:ascii="Times New Roman" w:hAnsi="Times New Roman" w:cs="Times New Roman"/>
-          <w:sz w:val="24"/>
-          <w:szCs w:val="24"/>
-          <w:lang w:val="en-US"/>
-        </w:rPr>
-        <w:t>,…</w:t>
-      </w:r>
-      <w:proofErr w:type="gramEnd"/>
+        <w:t xml:space="preserve"> Chỉ cần thay đổi nội dung khung đăng nhập thành hiện ra tên, nút đăng xuất,…</w:t>
+      </w:r>
     </w:p>
     <w:p>
       <w:pPr>
@@ -1009,6 +1008,60 @@
         <w:pStyle w:val="ListParagraph"/>
         <w:numPr>
           <w:ilvl w:val="0"/>
+          <w:numId w:val="2"/>
+        </w:numPr>
+        <w:rPr>
+          <w:rFonts w:ascii="Times New Roman" w:hAnsi="Times New Roman" w:cs="Times New Roman"/>
+          <w:sz w:val="24"/>
+          <w:szCs w:val="24"/>
+          <w:lang w:val="en-US"/>
+        </w:rPr>
+      </w:pPr>
+      <w:r>
+        <w:rPr>
+          <w:rFonts w:ascii="Times New Roman" w:hAnsi="Times New Roman" w:cs="Times New Roman"/>
+          <w:color w:val="0070C0"/>
+          <w:sz w:val="24"/>
+          <w:szCs w:val="24"/>
+          <w:lang w:val="en-US"/>
+        </w:rPr>
+        <w:t>[</w:t>
+      </w:r>
+      <w:r>
+        <w:rPr>
+          <w:rFonts w:ascii="Times New Roman" w:hAnsi="Times New Roman" w:cs="Times New Roman"/>
+          <w:color w:val="0070C0"/>
+          <w:sz w:val="24"/>
+          <w:szCs w:val="24"/>
+          <w:lang w:val="en-US"/>
+        </w:rPr>
+        <w:t>Đã sửa</w:t>
+      </w:r>
+      <w:r>
+        <w:rPr>
+          <w:rFonts w:ascii="Times New Roman" w:hAnsi="Times New Roman" w:cs="Times New Roman"/>
+          <w:color w:val="0070C0"/>
+          <w:sz w:val="24"/>
+          <w:szCs w:val="24"/>
+          <w:lang w:val="en-US"/>
+        </w:rPr>
+        <w:t>]</w:t>
+      </w:r>
+      <w:r>
+        <w:rPr>
+          <w:rFonts w:ascii="Times New Roman" w:hAnsi="Times New Roman" w:cs="Times New Roman"/>
+          <w:sz w:val="24"/>
+          <w:szCs w:val="24"/>
+          <w:lang w:val="en-US"/>
+        </w:rPr>
+        <w:t>Làm nền xanh cho footer.</w:t>
+      </w:r>
+    </w:p>
+    <w:p>
+      <w:pPr>
+        <w:pStyle w:val="ListParagraph"/>
+        <w:numPr>
+          <w:ilvl w:val="0"/>
           <w:numId w:val="1"/>
         </w:numPr>
         <w:rPr>
@@ -1158,7 +1211,6 @@
         </w:rPr>
         <w:t>Đã sửa</w:t>
       </w:r>
-      <w:proofErr w:type="gramStart"/>
       <w:r>
         <w:rPr>
           <w:rFonts w:ascii="Times New Roman" w:hAnsi="Times New Roman" w:cs="Times New Roman"/>
@@ -1176,17 +1228,7 @@
           <w:szCs w:val="24"/>
           <w:lang w:val="en-US"/>
         </w:rPr>
-        <w:t>2</w:t>
-      </w:r>
-      <w:proofErr w:type="gramEnd"/>
-      <w:r>
-        <w:rPr>
-          <w:rFonts w:ascii="Times New Roman" w:hAnsi="Times New Roman" w:cs="Times New Roman"/>
-          <w:sz w:val="24"/>
-          <w:szCs w:val="24"/>
-          <w:lang w:val="en-US"/>
-        </w:rPr>
-        <w:t xml:space="preserve"> dòng dưới breadscrumbs cần sát qua phải chút.</w:t>
+        <w:t>2 dòng dưới breadscrumbs cần sát qua phải chút.</w:t>
       </w:r>
     </w:p>
     <w:p>
@@ -1338,6 +1380,36 @@
       <w:r>
         <w:rPr>
           <w:rFonts w:ascii="Times New Roman" w:hAnsi="Times New Roman" w:cs="Times New Roman"/>
+          <w:color w:val="0070C0"/>
+          <w:sz w:val="24"/>
+          <w:szCs w:val="24"/>
+          <w:lang w:val="en-US"/>
+        </w:rPr>
+        <w:t>[</w:t>
+      </w:r>
+      <w:r>
+        <w:rPr>
+          <w:rFonts w:ascii="Times New Roman" w:hAnsi="Times New Roman" w:cs="Times New Roman"/>
+          <w:color w:val="0070C0"/>
+          <w:sz w:val="24"/>
+          <w:szCs w:val="24"/>
+          <w:lang w:val="en-US"/>
+        </w:rPr>
+        <w:t>Đã sửa</w:t>
+      </w:r>
+      <w:r>
+        <w:rPr>
+          <w:rFonts w:ascii="Times New Roman" w:hAnsi="Times New Roman" w:cs="Times New Roman"/>
+          <w:color w:val="0070C0"/>
+          <w:sz w:val="24"/>
+          <w:szCs w:val="24"/>
+          <w:lang w:val="en-US"/>
+        </w:rPr>
+        <w:t>]</w:t>
+      </w:r>
+      <w:r>
+        <w:rPr>
+          <w:rFonts w:ascii="Times New Roman" w:hAnsi="Times New Roman" w:cs="Times New Roman"/>
           <w:sz w:val="24"/>
           <w:szCs w:val="24"/>
           <w:lang w:val="en-US"/>
@@ -1491,7 +1563,6 @@
         </w:rPr>
         <w:t>Đã sửa</w:t>
       </w:r>
-      <w:proofErr w:type="gramStart"/>
       <w:r>
         <w:rPr>
           <w:rFonts w:ascii="Times New Roman" w:hAnsi="Times New Roman" w:cs="Times New Roman"/>
@@ -1509,17 +1580,7 @@
           <w:szCs w:val="24"/>
           <w:lang w:val="en-US"/>
         </w:rPr>
-        <w:t>“</w:t>
-      </w:r>
-      <w:proofErr w:type="gramEnd"/>
-      <w:r>
-        <w:rPr>
-          <w:rFonts w:ascii="Times New Roman" w:hAnsi="Times New Roman" w:cs="Times New Roman"/>
-          <w:sz w:val="24"/>
-          <w:szCs w:val="24"/>
-          <w:lang w:val="en-US"/>
-        </w:rPr>
-        <w:t>Sửa” thành “Lưu”</w:t>
+        <w:t>“Sửa” thành “Lưu”</w:t>
       </w:r>
       <w:r>
         <w:rPr>
@@ -1680,6 +1741,36 @@
       <w:r>
         <w:rPr>
           <w:rFonts w:ascii="Times New Roman" w:hAnsi="Times New Roman" w:cs="Times New Roman"/>
+          <w:color w:val="0070C0"/>
+          <w:sz w:val="24"/>
+          <w:szCs w:val="24"/>
+          <w:lang w:val="en-US"/>
+        </w:rPr>
+        <w:t>[</w:t>
+      </w:r>
+      <w:r>
+        <w:rPr>
+          <w:rFonts w:ascii="Times New Roman" w:hAnsi="Times New Roman" w:cs="Times New Roman"/>
+          <w:color w:val="0070C0"/>
+          <w:sz w:val="24"/>
+          <w:szCs w:val="24"/>
+          <w:lang w:val="en-US"/>
+        </w:rPr>
+        <w:t>Đã sửa</w:t>
+      </w:r>
+      <w:r>
+        <w:rPr>
+          <w:rFonts w:ascii="Times New Roman" w:hAnsi="Times New Roman" w:cs="Times New Roman"/>
+          <w:color w:val="0070C0"/>
+          <w:sz w:val="24"/>
+          <w:szCs w:val="24"/>
+          <w:lang w:val="en-US"/>
+        </w:rPr>
+        <w:t>]</w:t>
+      </w:r>
+      <w:r>
+        <w:rPr>
+          <w:rFonts w:ascii="Times New Roman" w:hAnsi="Times New Roman" w:cs="Times New Roman"/>
           <w:sz w:val="24"/>
           <w:szCs w:val="24"/>
           <w:lang w:val="en-US"/>
@@ -1704,6 +1795,36 @@
       <w:r>
         <w:rPr>
           <w:rFonts w:ascii="Times New Roman" w:hAnsi="Times New Roman" w:cs="Times New Roman"/>
+          <w:color w:val="0070C0"/>
+          <w:sz w:val="24"/>
+          <w:szCs w:val="24"/>
+          <w:lang w:val="en-US"/>
+        </w:rPr>
+        <w:t>[</w:t>
+      </w:r>
+      <w:r>
+        <w:rPr>
+          <w:rFonts w:ascii="Times New Roman" w:hAnsi="Times New Roman" w:cs="Times New Roman"/>
+          <w:color w:val="0070C0"/>
+          <w:sz w:val="24"/>
+          <w:szCs w:val="24"/>
+          <w:lang w:val="en-US"/>
+        </w:rPr>
+        <w:t>Đã sửa</w:t>
+      </w:r>
+      <w:r>
+        <w:rPr>
+          <w:rFonts w:ascii="Times New Roman" w:hAnsi="Times New Roman" w:cs="Times New Roman"/>
+          <w:color w:val="0070C0"/>
+          <w:sz w:val="24"/>
+          <w:szCs w:val="24"/>
+          <w:lang w:val="en-US"/>
+        </w:rPr>
+        <w:t>]</w:t>
+      </w:r>
+      <w:r>
+        <w:rPr>
+          <w:rFonts w:ascii="Times New Roman" w:hAnsi="Times New Roman" w:cs="Times New Roman"/>
           <w:sz w:val="24"/>
           <w:szCs w:val="24"/>
           <w:lang w:val="en-US"/>
@@ -1824,6 +1945,36 @@
       <w:r>
         <w:rPr>
           <w:rFonts w:ascii="Times New Roman" w:hAnsi="Times New Roman" w:cs="Times New Roman"/>
+          <w:color w:val="0070C0"/>
+          <w:sz w:val="24"/>
+          <w:szCs w:val="24"/>
+          <w:lang w:val="en-US"/>
+        </w:rPr>
+        <w:t>[</w:t>
+      </w:r>
+      <w:r>
+        <w:rPr>
+          <w:rFonts w:ascii="Times New Roman" w:hAnsi="Times New Roman" w:cs="Times New Roman"/>
+          <w:color w:val="0070C0"/>
+          <w:sz w:val="24"/>
+          <w:szCs w:val="24"/>
+          <w:lang w:val="en-US"/>
+        </w:rPr>
+        <w:t>Đã sửa</w:t>
+      </w:r>
+      <w:r>
+        <w:rPr>
+          <w:rFonts w:ascii="Times New Roman" w:hAnsi="Times New Roman" w:cs="Times New Roman"/>
+          <w:color w:val="0070C0"/>
+          <w:sz w:val="24"/>
+          <w:szCs w:val="24"/>
+          <w:lang w:val="en-US"/>
+        </w:rPr>
+        <w:t>]</w:t>
+      </w:r>
+      <w:r>
+        <w:rPr>
+          <w:rFonts w:ascii="Times New Roman" w:hAnsi="Times New Roman" w:cs="Times New Roman"/>
           <w:sz w:val="24"/>
           <w:szCs w:val="24"/>
           <w:lang w:val="en-US"/>
@@ -1846,27 +1997,7 @@
           <w:szCs w:val="24"/>
           <w:lang w:val="en-US"/>
         </w:rPr>
-        <w:t xml:space="preserve">cho phép người dùng in ra phiếu </w:t>
-      </w:r>
-      <w:proofErr w:type="gramStart"/>
-      <w:r>
-        <w:rPr>
-          <w:rFonts w:ascii="Times New Roman" w:hAnsi="Times New Roman" w:cs="Times New Roman"/>
-          <w:sz w:val="24"/>
-          <w:szCs w:val="24"/>
-          <w:lang w:val="en-US"/>
-        </w:rPr>
-        <w:t>đặt</w:t>
-      </w:r>
-      <w:proofErr w:type="gramEnd"/>
-      <w:r>
-        <w:rPr>
-          <w:rFonts w:ascii="Times New Roman" w:hAnsi="Times New Roman" w:cs="Times New Roman"/>
-          <w:sz w:val="24"/>
-          <w:szCs w:val="24"/>
-          <w:lang w:val="en-US"/>
-        </w:rPr>
-        <w:t>, ghi một số thông tin cần thiết về món và bàn đã đặt.</w:t>
+        <w:t>cho phép người dùng in ra phiếu đặt, ghi một số thông tin cần thiết về món và bàn đã đặt.</w:t>
       </w:r>
       <w:r>
         <w:rPr>
@@ -1958,6 +2089,36 @@
       <w:r>
         <w:rPr>
           <w:rFonts w:ascii="Times New Roman" w:hAnsi="Times New Roman" w:cs="Times New Roman"/>
+          <w:color w:val="0070C0"/>
+          <w:sz w:val="24"/>
+          <w:szCs w:val="24"/>
+          <w:lang w:val="en-US"/>
+        </w:rPr>
+        <w:t>[</w:t>
+      </w:r>
+      <w:r>
+        <w:rPr>
+          <w:rFonts w:ascii="Times New Roman" w:hAnsi="Times New Roman" w:cs="Times New Roman"/>
+          <w:color w:val="0070C0"/>
+          <w:sz w:val="24"/>
+          <w:szCs w:val="24"/>
+          <w:lang w:val="en-US"/>
+        </w:rPr>
+        <w:t>Đã sửa</w:t>
+      </w:r>
+      <w:r>
+        <w:rPr>
+          <w:rFonts w:ascii="Times New Roman" w:hAnsi="Times New Roman" w:cs="Times New Roman"/>
+          <w:color w:val="0070C0"/>
+          <w:sz w:val="24"/>
+          <w:szCs w:val="24"/>
+          <w:lang w:val="en-US"/>
+        </w:rPr>
+        <w:t>]</w:t>
+      </w:r>
+      <w:r>
+        <w:rPr>
+          <w:rFonts w:ascii="Times New Roman" w:hAnsi="Times New Roman" w:cs="Times New Roman"/>
           <w:sz w:val="24"/>
           <w:szCs w:val="24"/>
           <w:lang w:val="en-US"/>
@@ -2206,7 +2367,16 @@
           <w:szCs w:val="24"/>
           <w:lang w:val="en-US"/>
         </w:rPr>
-        <w:t>Sửa lại thanh định hướng (Breadcrumbs) cho đẹp hơn.</w:t>
+        <w:t>Sửa lại thanh định hướng (Breadcrumbs) cho đẹ</w:t>
+      </w:r>
+      <w:r>
+        <w:rPr>
+          <w:rFonts w:ascii="Times New Roman" w:hAnsi="Times New Roman" w:cs="Times New Roman"/>
+          <w:sz w:val="24"/>
+          <w:szCs w:val="24"/>
+          <w:lang w:val="en-US"/>
+        </w:rPr>
+        <w:t>p hơn (vẫn còn hơi xấu).</w:t>
       </w:r>
     </w:p>
     <w:p>
@@ -2309,6 +2479,7 @@
           <w:szCs w:val="24"/>
           <w:lang w:val="en-US"/>
         </w:rPr>
+        <w:lastRenderedPageBreak/>
         <w:t>[</w:t>
       </w:r>
       <w:r>
@@ -2411,8 +2582,32 @@
           <w:szCs w:val="24"/>
           <w:lang w:val="en-US"/>
         </w:rPr>
-        <w:t xml:space="preserve">Hồi phục chức năng cuộn và </w:t>
-      </w:r>
+        <w:t>Hồi phục chức năng cuộn</w:t>
+      </w:r>
+      <w:r>
+        <w:rPr>
+          <w:rFonts w:ascii="Times New Roman" w:hAnsi="Times New Roman" w:cs="Times New Roman"/>
+          <w:sz w:val="24"/>
+          <w:szCs w:val="24"/>
+          <w:lang w:val="en-US"/>
+        </w:rPr>
+        <w:t>.</w:t>
+      </w:r>
+    </w:p>
+    <w:p>
+      <w:pPr>
+        <w:pStyle w:val="ListParagraph"/>
+        <w:numPr>
+          <w:ilvl w:val="0"/>
+          <w:numId w:val="2"/>
+        </w:numPr>
+        <w:rPr>
+          <w:rFonts w:ascii="Times New Roman" w:hAnsi="Times New Roman" w:cs="Times New Roman"/>
+          <w:sz w:val="24"/>
+          <w:szCs w:val="24"/>
+          <w:lang w:val="en-US"/>
+        </w:rPr>
+      </w:pPr>
       <w:r>
         <w:rPr>
           <w:rFonts w:ascii="Times New Roman" w:hAnsi="Times New Roman" w:cs="Times New Roman"/>
@@ -2431,9 +2626,18 @@
           <w:szCs w:val="24"/>
           <w:lang w:val="en-US"/>
         </w:rPr>
-        <w:t>không được</w:t>
-      </w:r>
-      <w:proofErr w:type="gramStart"/>
+        <w:t xml:space="preserve">Chưa sửa </w:t>
+      </w:r>
+      <w:r>
+        <w:rPr>
+          <w:rFonts w:ascii="Times New Roman" w:hAnsi="Times New Roman" w:cs="Times New Roman"/>
+          <w:color w:val="0070C0"/>
+          <w:sz w:val="24"/>
+          <w:szCs w:val="24"/>
+          <w:lang w:val="en-US"/>
+        </w:rPr>
+        <w:t>được</w:t>
+      </w:r>
       <w:r>
         <w:rPr>
           <w:rFonts w:ascii="Times New Roman" w:hAnsi="Times New Roman" w:cs="Times New Roman"/>
@@ -2451,17 +2655,68 @@
           <w:szCs w:val="24"/>
           <w:lang w:val="en-US"/>
         </w:rPr>
-        <w:t>nhấn</w:t>
-      </w:r>
-      <w:proofErr w:type="gramEnd"/>
-      <w:r>
-        <w:rPr>
-          <w:rFonts w:ascii="Times New Roman" w:hAnsi="Times New Roman" w:cs="Times New Roman"/>
-          <w:sz w:val="24"/>
-          <w:szCs w:val="24"/>
-          <w:lang w:val="en-US"/>
-        </w:rPr>
-        <w:t xml:space="preserve"> phím mũi tên ở mô hình 3D.</w:t>
+        <w:t>Cho phép</w:t>
+      </w:r>
+      <w:r>
+        <w:rPr>
+          <w:rFonts w:ascii="Times New Roman" w:hAnsi="Times New Roman" w:cs="Times New Roman"/>
+          <w:color w:val="0070C0"/>
+          <w:sz w:val="24"/>
+          <w:szCs w:val="24"/>
+          <w:lang w:val="en-US"/>
+        </w:rPr>
+        <w:t xml:space="preserve"> </w:t>
+      </w:r>
+      <w:r>
+        <w:rPr>
+          <w:rFonts w:ascii="Times New Roman" w:hAnsi="Times New Roman" w:cs="Times New Roman"/>
+          <w:sz w:val="24"/>
+          <w:szCs w:val="24"/>
+          <w:lang w:val="en-US"/>
+        </w:rPr>
+        <w:t xml:space="preserve">nhấn phím mũi tên </w:t>
+      </w:r>
+      <w:r>
+        <w:rPr>
+          <w:rFonts w:ascii="Times New Roman" w:hAnsi="Times New Roman" w:cs="Times New Roman"/>
+          <w:sz w:val="24"/>
+          <w:szCs w:val="24"/>
+          <w:lang w:val="en-US"/>
+        </w:rPr>
+        <w:t xml:space="preserve">trên bàn phím </w:t>
+      </w:r>
+      <w:r>
+        <w:rPr>
+          <w:rFonts w:ascii="Times New Roman" w:hAnsi="Times New Roman" w:cs="Times New Roman"/>
+          <w:sz w:val="24"/>
+          <w:szCs w:val="24"/>
+          <w:lang w:val="en-US"/>
+        </w:rPr>
+        <w:t>ở mô hình 3D.</w:t>
+      </w:r>
+    </w:p>
+    <w:p>
+      <w:pPr>
+        <w:pStyle w:val="ListParagraph"/>
+        <w:numPr>
+          <w:ilvl w:val="0"/>
+          <w:numId w:val="2"/>
+        </w:numPr>
+        <w:rPr>
+          <w:rFonts w:ascii="Times New Roman" w:hAnsi="Times New Roman" w:cs="Times New Roman"/>
+          <w:sz w:val="24"/>
+          <w:szCs w:val="24"/>
+          <w:lang w:val="en-US"/>
+        </w:rPr>
+      </w:pPr>
+      <w:r>
+        <w:rPr>
+          <w:rFonts w:ascii="Times New Roman" w:hAnsi="Times New Roman" w:cs="Times New Roman"/>
+          <w:sz w:val="24"/>
+          <w:szCs w:val="24"/>
+          <w:lang w:val="en-US"/>
+        </w:rPr>
+        <w:t>Khi nhấn giữ nút ở hai bên ảnh bằng chuột thì mô hình 3D di chuyển.</w:t>
       </w:r>
     </w:p>
     <w:p>
@@ -2485,7 +2740,6 @@
           <w:szCs w:val="24"/>
           <w:lang w:val="en-US"/>
         </w:rPr>
-        <w:lastRenderedPageBreak/>
         <w:t>Phần chung</w:t>
       </w:r>
     </w:p>
@@ -2637,155 +2891,55 @@
           <w:szCs w:val="24"/>
           <w:lang w:val="en-US"/>
         </w:rPr>
-        <w:t>Query: “</w:t>
-      </w:r>
-      <w:proofErr w:type="gramStart"/>
-      <w:r>
-        <w:rPr>
-          <w:rFonts w:ascii="Times New Roman" w:hAnsi="Times New Roman" w:cs="Times New Roman"/>
-          <w:sz w:val="24"/>
-          <w:szCs w:val="24"/>
-          <w:lang w:val="en-US"/>
-        </w:rPr>
-        <w:t>?id</w:t>
-      </w:r>
-      <w:proofErr w:type="gramEnd"/>
-      <w:r>
-        <w:rPr>
-          <w:rFonts w:ascii="Times New Roman" w:hAnsi="Times New Roman" w:cs="Times New Roman"/>
-          <w:sz w:val="24"/>
-          <w:szCs w:val="24"/>
-          <w:lang w:val="en-US"/>
-        </w:rPr>
-        <w:t>=1” nếu dùng mã. Ví dụ: ChiTietMonAn.aspx?id=1</w:t>
-      </w:r>
-    </w:p>
-    <w:p>
-      <w:pPr>
-        <w:pStyle w:val="ListParagraph"/>
-        <w:numPr>
-          <w:ilvl w:val="0"/>
-          <w:numId w:val="2"/>
-        </w:numPr>
-        <w:rPr>
-          <w:rFonts w:ascii="Times New Roman" w:hAnsi="Times New Roman" w:cs="Times New Roman"/>
-          <w:sz w:val="24"/>
-          <w:szCs w:val="24"/>
-          <w:lang w:val="en-US"/>
-        </w:rPr>
-      </w:pPr>
-      <w:r>
-        <w:rPr>
-          <w:rFonts w:ascii="Times New Roman" w:hAnsi="Times New Roman" w:cs="Times New Roman"/>
-          <w:sz w:val="24"/>
-          <w:szCs w:val="24"/>
-          <w:lang w:val="en-US"/>
-        </w:rPr>
-        <w:t>Query: “</w:t>
-      </w:r>
-      <w:proofErr w:type="gramStart"/>
-      <w:r>
-        <w:rPr>
-          <w:rFonts w:ascii="Times New Roman" w:hAnsi="Times New Roman" w:cs="Times New Roman"/>
-          <w:sz w:val="24"/>
-          <w:szCs w:val="24"/>
-          <w:lang w:val="en-US"/>
-        </w:rPr>
-        <w:t>?q</w:t>
-      </w:r>
-      <w:proofErr w:type="gramEnd"/>
-      <w:r>
-        <w:rPr>
-          <w:rFonts w:ascii="Times New Roman" w:hAnsi="Times New Roman" w:cs="Times New Roman"/>
-          <w:sz w:val="24"/>
-          <w:szCs w:val="24"/>
-          <w:lang w:val="en-US"/>
-        </w:rPr>
-        <w:t>=canh” nếu muốn tìm kiếm theo từ khóa. Ví dụ: TimKiem.aspx</w:t>
-      </w:r>
-      <w:proofErr w:type="gramStart"/>
-      <w:r>
-        <w:rPr>
-          <w:rFonts w:ascii="Times New Roman" w:hAnsi="Times New Roman" w:cs="Times New Roman"/>
-          <w:sz w:val="24"/>
-          <w:szCs w:val="24"/>
-          <w:lang w:val="en-US"/>
-        </w:rPr>
-        <w:t>?q</w:t>
-      </w:r>
-      <w:proofErr w:type="gramEnd"/>
-      <w:r>
-        <w:rPr>
-          <w:rFonts w:ascii="Times New Roman" w:hAnsi="Times New Roman" w:cs="Times New Roman"/>
-          <w:sz w:val="24"/>
-          <w:szCs w:val="24"/>
-          <w:lang w:val="en-US"/>
-        </w:rPr>
-        <w:t>=canh.</w:t>
-      </w:r>
-    </w:p>
-    <w:p>
-      <w:pPr>
-        <w:pStyle w:val="ListParagraph"/>
-        <w:numPr>
-          <w:ilvl w:val="0"/>
-          <w:numId w:val="2"/>
-        </w:numPr>
-        <w:rPr>
-          <w:rFonts w:ascii="Times New Roman" w:hAnsi="Times New Roman" w:cs="Times New Roman"/>
-          <w:sz w:val="24"/>
-          <w:szCs w:val="24"/>
-          <w:lang w:val="en-US"/>
-        </w:rPr>
-      </w:pPr>
-      <w:r>
-        <w:rPr>
-          <w:rFonts w:ascii="Times New Roman" w:hAnsi="Times New Roman" w:cs="Times New Roman"/>
-          <w:sz w:val="24"/>
-          <w:szCs w:val="24"/>
-          <w:lang w:val="en-US"/>
-        </w:rPr>
-        <w:t>Query: “</w:t>
-      </w:r>
-      <w:proofErr w:type="gramStart"/>
-      <w:r>
-        <w:rPr>
-          <w:rFonts w:ascii="Times New Roman" w:hAnsi="Times New Roman" w:cs="Times New Roman"/>
-          <w:sz w:val="24"/>
-          <w:szCs w:val="24"/>
-          <w:lang w:val="en-US"/>
-        </w:rPr>
-        <w:t>?s</w:t>
-      </w:r>
-      <w:proofErr w:type="gramEnd"/>
-      <w:r>
-        <w:rPr>
-          <w:rFonts w:ascii="Times New Roman" w:hAnsi="Times New Roman" w:cs="Times New Roman"/>
-          <w:sz w:val="24"/>
-          <w:szCs w:val="24"/>
-          <w:lang w:val="en-US"/>
-        </w:rPr>
-        <w:t>=aname” nếu sắp xếp danh sách với tên tăng dần. Ví dụ: TimKiem.aspx</w:t>
-      </w:r>
-      <w:proofErr w:type="gramStart"/>
-      <w:r>
-        <w:rPr>
-          <w:rFonts w:ascii="Times New Roman" w:hAnsi="Times New Roman" w:cs="Times New Roman"/>
-          <w:sz w:val="24"/>
-          <w:szCs w:val="24"/>
-          <w:lang w:val="en-US"/>
-        </w:rPr>
-        <w:t>?q</w:t>
-      </w:r>
-      <w:proofErr w:type="gramEnd"/>
-      <w:r>
-        <w:rPr>
-          <w:rFonts w:ascii="Times New Roman" w:hAnsi="Times New Roman" w:cs="Times New Roman"/>
-          <w:sz w:val="24"/>
-          <w:szCs w:val="24"/>
-          <w:lang w:val="en-US"/>
-        </w:rPr>
-        <w:t>=canh&amp;s=aname.</w:t>
+        <w:t>Query: “?id=1” nếu dùng mã. Ví dụ: ChiTietMonAn.aspx?id=1</w:t>
+      </w:r>
+    </w:p>
+    <w:p>
+      <w:pPr>
+        <w:pStyle w:val="ListParagraph"/>
+        <w:numPr>
+          <w:ilvl w:val="0"/>
+          <w:numId w:val="2"/>
+        </w:numPr>
+        <w:rPr>
+          <w:rFonts w:ascii="Times New Roman" w:hAnsi="Times New Roman" w:cs="Times New Roman"/>
+          <w:sz w:val="24"/>
+          <w:szCs w:val="24"/>
+          <w:lang w:val="en-US"/>
+        </w:rPr>
+      </w:pPr>
+      <w:r>
+        <w:rPr>
+          <w:rFonts w:ascii="Times New Roman" w:hAnsi="Times New Roman" w:cs="Times New Roman"/>
+          <w:sz w:val="24"/>
+          <w:szCs w:val="24"/>
+          <w:lang w:val="en-US"/>
+        </w:rPr>
+        <w:t>Query: “?q=canh” nếu muốn tìm kiếm theo từ khóa. Ví dụ: TimKiem.aspx?q=canh.</w:t>
+      </w:r>
+    </w:p>
+    <w:p>
+      <w:pPr>
+        <w:pStyle w:val="ListParagraph"/>
+        <w:numPr>
+          <w:ilvl w:val="0"/>
+          <w:numId w:val="2"/>
+        </w:numPr>
+        <w:rPr>
+          <w:rFonts w:ascii="Times New Roman" w:hAnsi="Times New Roman" w:cs="Times New Roman"/>
+          <w:sz w:val="24"/>
+          <w:szCs w:val="24"/>
+          <w:lang w:val="en-US"/>
+        </w:rPr>
+      </w:pPr>
+      <w:r>
+        <w:rPr>
+          <w:rFonts w:ascii="Times New Roman" w:hAnsi="Times New Roman" w:cs="Times New Roman"/>
+          <w:sz w:val="24"/>
+          <w:szCs w:val="24"/>
+          <w:lang w:val="en-US"/>
+        </w:rPr>
+        <w:t>Query: “?s=aname” nếu sắp xếp danh sách với tên tăng dần. Ví dụ: TimKiem.aspx?q=canh&amp;s=aname.</w:t>
       </w:r>
     </w:p>
     <w:p>
@@ -2931,27 +3085,7 @@
           <w:szCs w:val="24"/>
           <w:lang w:val="en-US"/>
         </w:rPr>
-        <w:t xml:space="preserve">Sửa button đặt món lại thành chữ trắng, nền xanh dương, </w:t>
-      </w:r>
-      <w:proofErr w:type="gramStart"/>
-      <w:r>
-        <w:rPr>
-          <w:rFonts w:ascii="Times New Roman" w:hAnsi="Times New Roman" w:cs="Times New Roman"/>
-          <w:sz w:val="24"/>
-          <w:szCs w:val="24"/>
-          <w:lang w:val="en-US"/>
-        </w:rPr>
-        <w:t>bo</w:t>
-      </w:r>
-      <w:proofErr w:type="gramEnd"/>
-      <w:r>
-        <w:rPr>
-          <w:rFonts w:ascii="Times New Roman" w:hAnsi="Times New Roman" w:cs="Times New Roman"/>
-          <w:sz w:val="24"/>
-          <w:szCs w:val="24"/>
-          <w:lang w:val="en-US"/>
-        </w:rPr>
-        <w:t xml:space="preserve"> tròn góc. </w:t>
+        <w:t xml:space="preserve">Sửa button đặt món lại thành chữ trắng, nền xanh dương, bo tròn góc. </w:t>
       </w:r>
       <w:r>
         <w:rPr>
@@ -3008,25 +3142,14 @@
           <w:lang w:val="en-US"/>
         </w:rPr>
       </w:pPr>
-      <w:proofErr w:type="gramStart"/>
-      <w:r>
-        <w:rPr>
-          <w:rFonts w:ascii="Times New Roman" w:hAnsi="Times New Roman" w:cs="Times New Roman"/>
-          <w:sz w:val="24"/>
-          <w:szCs w:val="24"/>
-          <w:lang w:val="en-US"/>
-        </w:rPr>
-        <w:t>chữ</w:t>
-      </w:r>
-      <w:proofErr w:type="gramEnd"/>
-      <w:r>
-        <w:rPr>
-          <w:rFonts w:ascii="Times New Roman" w:hAnsi="Times New Roman" w:cs="Times New Roman"/>
-          <w:sz w:val="24"/>
-          <w:szCs w:val="24"/>
-          <w:lang w:val="en-US"/>
-        </w:rPr>
-        <w:t xml:space="preserve"> trắng, nền xanh</w:t>
+      <w:r>
+        <w:rPr>
+          <w:rFonts w:ascii="Times New Roman" w:hAnsi="Times New Roman" w:cs="Times New Roman"/>
+          <w:sz w:val="24"/>
+          <w:szCs w:val="24"/>
+          <w:lang w:val="en-US"/>
+        </w:rPr>
+        <w:t>chữ trắng, nền xanh</w:t>
       </w:r>
       <w:r>
         <w:rPr>
@@ -3091,25 +3214,14 @@
           <w:lang w:val="en-US"/>
         </w:rPr>
       </w:pPr>
-      <w:proofErr w:type="gramStart"/>
-      <w:r>
-        <w:rPr>
-          <w:rFonts w:ascii="Times New Roman" w:hAnsi="Times New Roman" w:cs="Times New Roman"/>
-          <w:sz w:val="24"/>
-          <w:szCs w:val="24"/>
-          <w:lang w:val="en-US"/>
-        </w:rPr>
-        <w:t>chữ</w:t>
-      </w:r>
-      <w:proofErr w:type="gramEnd"/>
-      <w:r>
-        <w:rPr>
-          <w:rFonts w:ascii="Times New Roman" w:hAnsi="Times New Roman" w:cs="Times New Roman"/>
-          <w:sz w:val="24"/>
-          <w:szCs w:val="24"/>
-          <w:lang w:val="en-US"/>
-        </w:rPr>
-        <w:t xml:space="preserve"> trắng, nền xanh dương, bo tròn góc. </w:t>
+      <w:r>
+        <w:rPr>
+          <w:rFonts w:ascii="Times New Roman" w:hAnsi="Times New Roman" w:cs="Times New Roman"/>
+          <w:sz w:val="24"/>
+          <w:szCs w:val="24"/>
+          <w:lang w:val="en-US"/>
+        </w:rPr>
+        <w:t xml:space="preserve">chữ trắng, nền xanh dương, bo tròn góc. </w:t>
       </w:r>
       <w:r>
         <w:rPr>
@@ -3133,25 +3245,14 @@
           <w:lang w:val="en-US"/>
         </w:rPr>
       </w:pPr>
-      <w:proofErr w:type="gramStart"/>
-      <w:r>
-        <w:rPr>
-          <w:rFonts w:ascii="Times New Roman" w:hAnsi="Times New Roman" w:cs="Times New Roman"/>
-          <w:sz w:val="24"/>
-          <w:szCs w:val="24"/>
-          <w:lang w:val="en-US"/>
-        </w:rPr>
-        <w:t>chữ</w:t>
-      </w:r>
-      <w:proofErr w:type="gramEnd"/>
-      <w:r>
-        <w:rPr>
-          <w:rFonts w:ascii="Times New Roman" w:hAnsi="Times New Roman" w:cs="Times New Roman"/>
-          <w:sz w:val="24"/>
-          <w:szCs w:val="24"/>
-          <w:lang w:val="en-US"/>
-        </w:rPr>
-        <w:t xml:space="preserve"> </w:t>
+      <w:r>
+        <w:rPr>
+          <w:rFonts w:ascii="Times New Roman" w:hAnsi="Times New Roman" w:cs="Times New Roman"/>
+          <w:sz w:val="24"/>
+          <w:szCs w:val="24"/>
+          <w:lang w:val="en-US"/>
+        </w:rPr>
+        <w:t xml:space="preserve">chữ </w:t>
       </w:r>
       <w:r>
         <w:rPr>
@@ -3249,27 +3350,7 @@
           <w:szCs w:val="24"/>
           <w:lang w:val="en-US"/>
         </w:rPr>
-        <w:t xml:space="preserve">Tất cả các chữ có dạng “Aa </w:t>
-      </w:r>
-      <w:proofErr w:type="gramStart"/>
-      <w:r>
-        <w:rPr>
-          <w:rFonts w:ascii="Times New Roman" w:hAnsi="Times New Roman" w:cs="Times New Roman"/>
-          <w:sz w:val="24"/>
-          <w:szCs w:val="24"/>
-          <w:lang w:val="en-US"/>
-        </w:rPr>
-        <w:t>Bc</w:t>
-      </w:r>
-      <w:proofErr w:type="gramEnd"/>
-      <w:r>
-        <w:rPr>
-          <w:rFonts w:ascii="Times New Roman" w:hAnsi="Times New Roman" w:cs="Times New Roman"/>
-          <w:sz w:val="24"/>
-          <w:szCs w:val="24"/>
-          <w:lang w:val="en-US"/>
-        </w:rPr>
-        <w:t xml:space="preserve"> Cc” sửa lại thành “Aa bb cc”.</w:t>
+        <w:t>Tất cả các chữ có dạng “Aa Bc Cc” sửa lại thành “Aa bb cc”.</w:t>
       </w:r>
     </w:p>
     <w:p>
@@ -3400,25 +3481,14 @@
         </w:rPr>
         <w:t xml:space="preserve">cần </w:t>
       </w:r>
-      <w:proofErr w:type="gramStart"/>
-      <w:r>
-        <w:rPr>
-          <w:rFonts w:ascii="Times New Roman" w:hAnsi="Times New Roman" w:cs="Times New Roman"/>
-          <w:sz w:val="24"/>
-          <w:szCs w:val="24"/>
-          <w:lang w:val="en-US"/>
-        </w:rPr>
-        <w:t>bo</w:t>
-      </w:r>
-      <w:proofErr w:type="gramEnd"/>
-      <w:r>
-        <w:rPr>
-          <w:rFonts w:ascii="Times New Roman" w:hAnsi="Times New Roman" w:cs="Times New Roman"/>
-          <w:sz w:val="24"/>
-          <w:szCs w:val="24"/>
-          <w:lang w:val="en-US"/>
-        </w:rPr>
-        <w:t xml:space="preserve"> tròn góc.</w:t>
+      <w:r>
+        <w:rPr>
+          <w:rFonts w:ascii="Times New Roman" w:hAnsi="Times New Roman" w:cs="Times New Roman"/>
+          <w:sz w:val="24"/>
+          <w:szCs w:val="24"/>
+          <w:lang w:val="en-US"/>
+        </w:rPr>
+        <w:t>bo tròn góc.</w:t>
       </w:r>
       <w:r>
         <w:rPr>
@@ -4457,7 +4527,7 @@
 </file>
 
 <file path=customXml/itemProps1.xml><?xml version="1.0" encoding="utf-8"?>
-<ds:datastoreItem xmlns:ds="http://schemas.openxmlformats.org/officeDocument/2006/customXml" ds:itemID="{21A5504B-BA8B-4342-9F14-0A9333435C0C}">
+<ds:datastoreItem xmlns:ds="http://schemas.openxmlformats.org/officeDocument/2006/customXml" ds:itemID="{27DB4EF7-7E79-4AD0-9AA8-402B6B8001FC}">
   <ds:schemaRefs>
     <ds:schemaRef ds:uri="http://schemas.openxmlformats.org/officeDocument/2006/bibliography"/>
   </ds:schemaRefs>
@@ -4465,7 +4535,7 @@
 </file>
 
 <file path=customXml/itemProps2.xml><?xml version="1.0" encoding="utf-8"?>
-<ds:datastoreItem xmlns:ds="http://schemas.openxmlformats.org/officeDocument/2006/customXml" ds:itemID="{06170CEA-EA7B-49E3-AF4C-DB8998DC832F}">
+<ds:datastoreItem xmlns:ds="http://schemas.openxmlformats.org/officeDocument/2006/customXml" ds:itemID="{AE5D51A4-FD72-4BAD-9C8C-85E4A160DE84}">
   <ds:schemaRefs>
     <ds:schemaRef ds:uri="http://schemas.openxmlformats.org/officeDocument/2006/bibliography"/>
   </ds:schemaRefs>

</xml_diff>